<commit_message>
Finished the documentation for public users.
</commit_message>
<xml_diff>
--- a/src/Documentation/user manuals for public.docx
+++ b/src/Documentation/user manuals for public.docx
@@ -6,6 +6,7 @@
       <w:sdtPr>
         <w:rPr>
           <w:sz w:val="2"/>
+          <w:lang w:val="en-CA" w:eastAsia="zh-CN"/>
         </w:rPr>
         <w:id w:val="1606993259"/>
         <w:docPartObj>
@@ -16,7 +17,6 @@
       <w:sdtEndPr>
         <w:rPr>
           <w:sz w:val="22"/>
-          <w:lang w:val="en-CA" w:eastAsia="zh-CN"/>
         </w:rPr>
       </w:sdtEndPr>
       <w:sdtContent>
@@ -152,6 +152,7 @@
                                     <w:dataBinding w:prefixMappings="xmlns:ns0='http://purl.org/dc/elements/1.1/' xmlns:ns1='http://schemas.openxmlformats.org/package/2006/metadata/core-properties' " w:xpath="/ns1:coreProperties[1]/ns0:subject[1]" w:storeItemID="{6C3C8BC8-F283-45AE-878A-BAB7291924A1}"/>
                                     <w:text/>
                                   </w:sdtPr>
+                                  <w:sdtEndPr/>
                                   <w:sdtContent>
                                     <w:r>
                                       <w:rPr>
@@ -266,6 +267,7 @@
                               <w:dataBinding w:prefixMappings="xmlns:ns0='http://purl.org/dc/elements/1.1/' xmlns:ns1='http://schemas.openxmlformats.org/package/2006/metadata/core-properties' " w:xpath="/ns1:coreProperties[1]/ns0:subject[1]" w:storeItemID="{6C3C8BC8-F283-45AE-878A-BAB7291924A1}"/>
                               <w:text/>
                             </w:sdtPr>
+                            <w:sdtEndPr/>
                             <w:sdtContent>
                               <w:r>
                                 <w:rPr>
@@ -905,6 +907,7 @@
                                     <w:dataBinding w:prefixMappings="xmlns:ns0='http://schemas.openxmlformats.org/officeDocument/2006/extended-properties' " w:xpath="/ns0:Properties[1]/ns0:Company[1]" w:storeItemID="{6668398D-A668-4E3E-A5EB-62B293D839F1}"/>
                                     <w:text/>
                                   </w:sdtPr>
+                                  <w:sdtEndPr/>
                                   <w:sdtContent>
                                     <w:r>
                                       <w:rPr>
@@ -930,6 +933,7 @@
                                   <w:dataBinding w:prefixMappings="xmlns:ns0='http://purl.org/dc/elements/1.1/' xmlns:ns1='http://schemas.openxmlformats.org/package/2006/metadata/core-properties' " w:xpath="/ns1:coreProperties[1]/ns1:category[1]" w:storeItemID="{6C3C8BC8-F283-45AE-878A-BAB7291924A1}"/>
                                   <w:text/>
                                 </w:sdtPr>
+                                <w:sdtEndPr/>
                                 <w:sdtContent>
                                   <w:p>
                                     <w:pPr>
@@ -1010,6 +1014,7 @@
                               <w:dataBinding w:prefixMappings="xmlns:ns0='http://schemas.openxmlformats.org/officeDocument/2006/extended-properties' " w:xpath="/ns0:Properties[1]/ns0:Company[1]" w:storeItemID="{6668398D-A668-4E3E-A5EB-62B293D839F1}"/>
                               <w:text/>
                             </w:sdtPr>
+                            <w:sdtEndPr/>
                             <w:sdtContent>
                               <w:r>
                                 <w:rPr>
@@ -1035,6 +1040,7 @@
                             <w:dataBinding w:prefixMappings="xmlns:ns0='http://purl.org/dc/elements/1.1/' xmlns:ns1='http://schemas.openxmlformats.org/package/2006/metadata/core-properties' " w:xpath="/ns1:coreProperties[1]/ns1:category[1]" w:storeItemID="{6C3C8BC8-F283-45AE-878A-BAB7291924A1}"/>
                             <w:text/>
                           </w:sdtPr>
+                          <w:sdtEndPr/>
                           <w:sdtContent>
                             <w:p>
                               <w:pPr>
@@ -1122,15 +1128,7 @@
           <w:sz w:val="26"/>
           <w:szCs w:val="26"/>
         </w:rPr>
-        <w:t>Summary</w:t>
-      </w:r>
-      <w:r>
-        <w:rPr>
-          <w:rFonts w:ascii="Times New Roman" w:hAnsi="Times New Roman" w:cs="Times New Roman"/>
-          <w:sz w:val="26"/>
-          <w:szCs w:val="26"/>
-        </w:rPr>
-        <w:tab/>
+        <w:t>Table of Content</w:t>
       </w:r>
       <w:r>
         <w:rPr>
@@ -1221,6 +1219,113 @@
           <w:sz w:val="26"/>
           <w:szCs w:val="26"/>
         </w:rPr>
+        <w:t>Summary</w:t>
+      </w:r>
+      <w:r>
+        <w:rPr>
+          <w:rFonts w:ascii="Times New Roman" w:hAnsi="Times New Roman" w:cs="Times New Roman"/>
+          <w:sz w:val="26"/>
+          <w:szCs w:val="26"/>
+        </w:rPr>
+        <w:tab/>
+      </w:r>
+      <w:r>
+        <w:rPr>
+          <w:rFonts w:ascii="Times New Roman" w:hAnsi="Times New Roman" w:cs="Times New Roman"/>
+          <w:sz w:val="26"/>
+          <w:szCs w:val="26"/>
+        </w:rPr>
+        <w:tab/>
+      </w:r>
+      <w:r>
+        <w:rPr>
+          <w:rFonts w:ascii="Times New Roman" w:hAnsi="Times New Roman" w:cs="Times New Roman"/>
+          <w:sz w:val="26"/>
+          <w:szCs w:val="26"/>
+        </w:rPr>
+        <w:tab/>
+      </w:r>
+      <w:r>
+        <w:rPr>
+          <w:rFonts w:ascii="Times New Roman" w:hAnsi="Times New Roman" w:cs="Times New Roman"/>
+          <w:sz w:val="26"/>
+          <w:szCs w:val="26"/>
+        </w:rPr>
+        <w:tab/>
+      </w:r>
+      <w:r>
+        <w:rPr>
+          <w:rFonts w:ascii="Times New Roman" w:hAnsi="Times New Roman" w:cs="Times New Roman"/>
+          <w:sz w:val="26"/>
+          <w:szCs w:val="26"/>
+        </w:rPr>
+        <w:tab/>
+      </w:r>
+      <w:r>
+        <w:rPr>
+          <w:rFonts w:ascii="Times New Roman" w:hAnsi="Times New Roman" w:cs="Times New Roman"/>
+          <w:sz w:val="26"/>
+          <w:szCs w:val="26"/>
+        </w:rPr>
+        <w:tab/>
+      </w:r>
+      <w:r>
+        <w:rPr>
+          <w:rFonts w:ascii="Times New Roman" w:hAnsi="Times New Roman" w:cs="Times New Roman"/>
+          <w:sz w:val="26"/>
+          <w:szCs w:val="26"/>
+        </w:rPr>
+        <w:tab/>
+      </w:r>
+      <w:r>
+        <w:rPr>
+          <w:rFonts w:ascii="Times New Roman" w:hAnsi="Times New Roman" w:cs="Times New Roman"/>
+          <w:sz w:val="26"/>
+          <w:szCs w:val="26"/>
+        </w:rPr>
+        <w:tab/>
+      </w:r>
+      <w:r>
+        <w:rPr>
+          <w:rFonts w:ascii="Times New Roman" w:hAnsi="Times New Roman" w:cs="Times New Roman"/>
+          <w:sz w:val="26"/>
+          <w:szCs w:val="26"/>
+        </w:rPr>
+        <w:tab/>
+      </w:r>
+      <w:r>
+        <w:rPr>
+          <w:rFonts w:ascii="Times New Roman" w:hAnsi="Times New Roman" w:cs="Times New Roman"/>
+          <w:sz w:val="26"/>
+          <w:szCs w:val="26"/>
+        </w:rPr>
+        <w:tab/>
+        <w:t xml:space="preserve">Page </w:t>
+      </w:r>
+      <w:r>
+        <w:rPr>
+          <w:rFonts w:ascii="Times New Roman" w:hAnsi="Times New Roman" w:cs="Times New Roman"/>
+          <w:sz w:val="26"/>
+          <w:szCs w:val="26"/>
+        </w:rPr>
+        <w:t>2</w:t>
+      </w:r>
+    </w:p>
+    <w:p>
+      <w:pPr>
+        <w:spacing w:line="480" w:lineRule="auto"/>
+        <w:rPr>
+          <w:rFonts w:ascii="Times New Roman" w:hAnsi="Times New Roman" w:cs="Times New Roman"/>
+          <w:sz w:val="26"/>
+          <w:szCs w:val="26"/>
+        </w:rPr>
+      </w:pPr>
+      <w:r>
+        <w:rPr>
+          <w:rFonts w:ascii="Times New Roman" w:hAnsi="Times New Roman" w:cs="Times New Roman"/>
+          <w:sz w:val="26"/>
+          <w:szCs w:val="26"/>
+        </w:rPr>
         <w:t>Product Description</w:t>
       </w:r>
       <w:r>
@@ -1294,7 +1399,15 @@
           <w:szCs w:val="26"/>
         </w:rPr>
         <w:tab/>
-        <w:t>Page 2</w:t>
+        <w:t xml:space="preserve">Page </w:t>
+      </w:r>
+      <w:r>
+        <w:rPr>
+          <w:rFonts w:ascii="Times New Roman" w:hAnsi="Times New Roman" w:cs="Times New Roman"/>
+          <w:sz w:val="26"/>
+          <w:szCs w:val="26"/>
+        </w:rPr>
+        <w:t>3</w:t>
       </w:r>
     </w:p>
     <w:p>
@@ -1385,7 +1498,15 @@
           <w:szCs w:val="26"/>
         </w:rPr>
         <w:tab/>
-        <w:t>Page 3</w:t>
+        <w:t xml:space="preserve">Page </w:t>
+      </w:r>
+      <w:r>
+        <w:rPr>
+          <w:rFonts w:ascii="Times New Roman" w:hAnsi="Times New Roman" w:cs="Times New Roman"/>
+          <w:sz w:val="26"/>
+          <w:szCs w:val="26"/>
+        </w:rPr>
+        <w:t>4</w:t>
       </w:r>
     </w:p>
     <w:p>
@@ -1492,7 +1613,15 @@
           <w:szCs w:val="26"/>
         </w:rPr>
         <w:tab/>
-        <w:t>Page 4</w:t>
+        <w:t xml:space="preserve">Page </w:t>
+      </w:r>
+      <w:r>
+        <w:rPr>
+          <w:rFonts w:ascii="Times New Roman" w:hAnsi="Times New Roman" w:cs="Times New Roman"/>
+          <w:sz w:val="26"/>
+          <w:szCs w:val="26"/>
+        </w:rPr>
+        <w:t>10</w:t>
       </w:r>
     </w:p>
     <w:p>
@@ -1567,7 +1696,31 @@
           <w:sz w:val="24"/>
           <w:szCs w:val="24"/>
         </w:rPr>
-        <w:t xml:space="preserve"> accessible via our website at https://daltams.ca. </w:t>
+        <w:t xml:space="preserve"> accessible via our website at </w:t>
+      </w:r>
+      <w:r>
+        <w:rPr>
+          <w:rFonts w:ascii="Times New Roman" w:hAnsi="Times New Roman" w:cs="Times New Roman"/>
+          <w:sz w:val="24"/>
+          <w:szCs w:val="24"/>
+        </w:rPr>
+        <w:t xml:space="preserve">https://daltams.ca or </w:t>
+      </w:r>
+      <w:r>
+        <w:rPr>
+          <w:rFonts w:ascii="Times New Roman" w:hAnsi="Times New Roman" w:cs="Times New Roman"/>
+          <w:sz w:val="24"/>
+          <w:szCs w:val="24"/>
+        </w:rPr>
+        <w:t>https://daltams.000webhostapp.com</w:t>
+      </w:r>
+      <w:r>
+        <w:rPr>
+          <w:rFonts w:ascii="Times New Roman" w:hAnsi="Times New Roman" w:cs="Times New Roman"/>
+          <w:sz w:val="24"/>
+          <w:szCs w:val="24"/>
+        </w:rPr>
+        <w:t xml:space="preserve">. </w:t>
       </w:r>
       <w:r>
         <w:rPr>
@@ -1615,7 +1768,23 @@
           <w:sz w:val="24"/>
           <w:szCs w:val="24"/>
         </w:rPr>
-        <w:t xml:space="preserve"> on page 3 has the </w:t>
+        <w:t xml:space="preserve"> on page </w:t>
+      </w:r>
+      <w:r>
+        <w:rPr>
+          <w:rFonts w:ascii="Times New Roman" w:hAnsi="Times New Roman" w:cs="Times New Roman"/>
+          <w:sz w:val="24"/>
+          <w:szCs w:val="24"/>
+        </w:rPr>
+        <w:t>4</w:t>
+      </w:r>
+      <w:r>
+        <w:rPr>
+          <w:rFonts w:ascii="Times New Roman" w:hAnsi="Times New Roman" w:cs="Times New Roman"/>
+          <w:sz w:val="24"/>
+          <w:szCs w:val="24"/>
+        </w:rPr>
+        <w:t xml:space="preserve"> has the </w:t>
       </w:r>
       <w:r>
         <w:rPr>
@@ -1631,31 +1800,55 @@
           <w:sz w:val="24"/>
           <w:szCs w:val="24"/>
         </w:rPr>
-        <w:t xml:space="preserve"> for each type </w:t>
-      </w:r>
-      <w:r>
-        <w:rPr>
-          <w:rFonts w:ascii="Times New Roman" w:hAnsi="Times New Roman" w:cs="Times New Roman"/>
-          <w:sz w:val="24"/>
-          <w:szCs w:val="24"/>
-        </w:rPr>
-        <w:t>of user</w:t>
-      </w:r>
-      <w:r>
-        <w:rPr>
-          <w:rFonts w:ascii="Times New Roman" w:hAnsi="Times New Roman" w:cs="Times New Roman"/>
-          <w:sz w:val="24"/>
-          <w:szCs w:val="24"/>
-        </w:rPr>
-        <w:t>. The product description on page 2 explains what DALTAMS is aimed to achieve</w:t>
-      </w:r>
-      <w:r>
-        <w:rPr>
-          <w:rFonts w:ascii="Times New Roman" w:hAnsi="Times New Roman" w:cs="Times New Roman"/>
-          <w:sz w:val="24"/>
-          <w:szCs w:val="24"/>
-        </w:rPr>
-        <w:t>, and what DALTAMS provide to our users.</w:t>
+        <w:t xml:space="preserve"> fo</w:t>
+      </w:r>
+      <w:r>
+        <w:rPr>
+          <w:rFonts w:ascii="Times New Roman" w:hAnsi="Times New Roman" w:cs="Times New Roman"/>
+          <w:sz w:val="24"/>
+          <w:szCs w:val="24"/>
+        </w:rPr>
+        <w:t>r finding the navigation bar, and specific features that apply to each type of user</w:t>
+      </w:r>
+      <w:r>
+        <w:rPr>
+          <w:rFonts w:ascii="Times New Roman" w:hAnsi="Times New Roman" w:cs="Times New Roman"/>
+          <w:sz w:val="24"/>
+          <w:szCs w:val="24"/>
+        </w:rPr>
+        <w:t xml:space="preserve">. The product description on page </w:t>
+      </w:r>
+      <w:r>
+        <w:rPr>
+          <w:rFonts w:ascii="Times New Roman" w:hAnsi="Times New Roman" w:cs="Times New Roman"/>
+          <w:sz w:val="24"/>
+          <w:szCs w:val="24"/>
+        </w:rPr>
+        <w:t>3</w:t>
+      </w:r>
+      <w:r>
+        <w:rPr>
+          <w:rFonts w:ascii="Times New Roman" w:hAnsi="Times New Roman" w:cs="Times New Roman"/>
+          <w:sz w:val="24"/>
+          <w:szCs w:val="24"/>
+        </w:rPr>
+        <w:t xml:space="preserve"> explains what DALTAMS is aimed to achieve</w:t>
+      </w:r>
+      <w:r>
+        <w:rPr>
+          <w:rFonts w:ascii="Times New Roman" w:hAnsi="Times New Roman" w:cs="Times New Roman"/>
+          <w:sz w:val="24"/>
+          <w:szCs w:val="24"/>
+        </w:rPr>
+        <w:t>, and what DALTAMS provide to our users</w:t>
+      </w:r>
+      <w:r>
+        <w:rPr>
+          <w:rFonts w:ascii="Times New Roman" w:hAnsi="Times New Roman" w:cs="Times New Roman"/>
+          <w:sz w:val="24"/>
+          <w:szCs w:val="24"/>
+        </w:rPr>
+        <w:t>.</w:t>
       </w:r>
     </w:p>
     <w:p>
@@ -1701,6 +1894,163 @@
     </w:p>
     <w:p>
       <w:pPr>
+        <w:spacing w:line="480" w:lineRule="auto"/>
+        <w:rPr>
+          <w:rFonts w:ascii="Times New Roman" w:hAnsi="Times New Roman" w:cs="Times New Roman"/>
+          <w:sz w:val="24"/>
+          <w:szCs w:val="24"/>
+        </w:rPr>
+      </w:pPr>
+      <w:r>
+        <w:rPr>
+          <w:rFonts w:ascii="Times New Roman" w:hAnsi="Times New Roman" w:cs="Times New Roman"/>
+          <w:sz w:val="24"/>
+          <w:szCs w:val="24"/>
+        </w:rPr>
+        <w:t>DALTAMS is a</w:t>
+      </w:r>
+      <w:r>
+        <w:rPr>
+          <w:rFonts w:ascii="Times New Roman" w:hAnsi="Times New Roman" w:cs="Times New Roman"/>
+          <w:sz w:val="24"/>
+          <w:szCs w:val="24"/>
+        </w:rPr>
+        <w:t xml:space="preserve"> Teaching Assistant (TA) Management System that simplify the process of recruiting and managing TA</w:t>
+      </w:r>
+      <w:r>
+        <w:rPr>
+          <w:rFonts w:ascii="Times New Roman" w:hAnsi="Times New Roman" w:cs="Times New Roman"/>
+          <w:sz w:val="24"/>
+          <w:szCs w:val="24"/>
+        </w:rPr>
+        <w:t xml:space="preserve">. This web application can help students save time to apply for a TA position, for </w:t>
+      </w:r>
+      <w:r>
+        <w:rPr>
+          <w:rFonts w:ascii="Times New Roman" w:hAnsi="Times New Roman" w:cs="Times New Roman"/>
+          <w:sz w:val="24"/>
+          <w:szCs w:val="24"/>
+        </w:rPr>
+        <w:t>professor finding TA, and for TA to managing their time schedule</w:t>
+      </w:r>
+      <w:r>
+        <w:rPr>
+          <w:rFonts w:ascii="Times New Roman" w:hAnsi="Times New Roman" w:cs="Times New Roman"/>
+          <w:sz w:val="24"/>
+          <w:szCs w:val="24"/>
+        </w:rPr>
+        <w:t xml:space="preserve">. DALTAMS provides users with the user-friendly interface, easy to understand </w:t>
+      </w:r>
+      <w:r>
+        <w:rPr>
+          <w:rFonts w:ascii="Times New Roman" w:hAnsi="Times New Roman" w:cs="Times New Roman"/>
+          <w:sz w:val="24"/>
+          <w:szCs w:val="24"/>
+        </w:rPr>
+        <w:t>title, and straightforward interaction. The main focus for each type of user is the convenience</w:t>
+      </w:r>
+      <w:r>
+        <w:rPr>
+          <w:rFonts w:ascii="Times New Roman" w:hAnsi="Times New Roman" w:cs="Times New Roman"/>
+          <w:sz w:val="24"/>
+          <w:szCs w:val="24"/>
+        </w:rPr>
+        <w:t xml:space="preserve">, and </w:t>
+      </w:r>
+      <w:proofErr w:type="gramStart"/>
+      <w:r>
+        <w:rPr>
+          <w:rFonts w:ascii="Times New Roman" w:hAnsi="Times New Roman" w:cs="Times New Roman"/>
+          <w:sz w:val="24"/>
+          <w:szCs w:val="24"/>
+        </w:rPr>
+        <w:t>time-saving</w:t>
+      </w:r>
+      <w:proofErr w:type="gramEnd"/>
+      <w:r>
+        <w:rPr>
+          <w:rFonts w:ascii="Times New Roman" w:hAnsi="Times New Roman" w:cs="Times New Roman"/>
+          <w:sz w:val="24"/>
+          <w:szCs w:val="24"/>
+        </w:rPr>
+        <w:t>. There are three main types of users: Student, Professor, and TA</w:t>
+      </w:r>
+      <w:r>
+        <w:rPr>
+          <w:rFonts w:ascii="Times New Roman" w:hAnsi="Times New Roman" w:cs="Times New Roman"/>
+          <w:sz w:val="24"/>
+          <w:szCs w:val="24"/>
+        </w:rPr>
+        <w:t>. Another type of user that is integrated with our website is the Office side</w:t>
+      </w:r>
+      <w:r>
+        <w:rPr>
+          <w:rFonts w:ascii="Times New Roman" w:hAnsi="Times New Roman" w:cs="Times New Roman"/>
+          <w:sz w:val="24"/>
+          <w:szCs w:val="24"/>
+        </w:rPr>
+        <w:t>.</w:t>
+      </w:r>
+    </w:p>
+    <w:p>
+      <w:pPr>
+        <w:spacing w:line="480" w:lineRule="auto"/>
+        <w:rPr>
+          <w:rFonts w:ascii="Times New Roman" w:hAnsi="Times New Roman" w:cs="Times New Roman"/>
+          <w:sz w:val="24"/>
+          <w:szCs w:val="24"/>
+        </w:rPr>
+      </w:pPr>
+      <w:r>
+        <w:rPr>
+          <w:noProof/>
+        </w:rPr>
+        <w:drawing>
+          <wp:inline distT="0" distB="0" distL="0" distR="0" wp14:anchorId="01D2C1BD" wp14:editId="4F2ED32F">
+            <wp:extent cx="5943600" cy="2718435"/>
+            <wp:effectExtent l="0" t="0" r="0" b="5715"/>
+            <wp:docPr id="1" name="Picture 1"/>
+            <wp:cNvGraphicFramePr>
+              <a:graphicFrameLocks xmlns:a="http://schemas.openxmlformats.org/drawingml/2006/main" noChangeAspect="1"/>
+            </wp:cNvGraphicFramePr>
+            <a:graphic xmlns:a="http://schemas.openxmlformats.org/drawingml/2006/main">
+              <a:graphicData uri="http://schemas.openxmlformats.org/drawingml/2006/picture">
+                <pic:pic xmlns:pic="http://schemas.openxmlformats.org/drawingml/2006/picture">
+                  <pic:nvPicPr>
+                    <pic:cNvPr id="1" name=""/>
+                    <pic:cNvPicPr/>
+                  </pic:nvPicPr>
+                  <pic:blipFill rotWithShape="1">
+                    <a:blip r:embed="rId8"/>
+                    <a:srcRect t="18690"/>
+                    <a:stretch/>
+                  </pic:blipFill>
+                  <pic:spPr bwMode="auto">
+                    <a:xfrm>
+                      <a:off x="0" y="0"/>
+                      <a:ext cx="5943600" cy="2718435"/>
+                    </a:xfrm>
+                    <a:prstGeom prst="rect">
+                      <a:avLst/>
+                    </a:prstGeom>
+                    <a:ln>
+                      <a:noFill/>
+                    </a:ln>
+                    <a:extLst>
+                      <a:ext uri="{53640926-AAD7-44D8-BBD7-CCE9431645EC}">
+                        <a14:shadowObscured xmlns:a14="http://schemas.microsoft.com/office/drawing/2010/main"/>
+                      </a:ext>
+                    </a:extLst>
+                  </pic:spPr>
+                </pic:pic>
+              </a:graphicData>
+            </a:graphic>
+          </wp:inline>
+        </w:drawing>
+      </w:r>
+    </w:p>
+    <w:p>
+      <w:pPr>
         <w:rPr>
           <w:rFonts w:ascii="Times New Roman" w:hAnsi="Times New Roman" w:cs="Times New Roman"/>
           <w:b/>
@@ -1742,6 +2092,273 @@
         </w:rPr>
         <w:lastRenderedPageBreak/>
         <w:t>User instructions</w:t>
+      </w:r>
+    </w:p>
+    <w:p>
+      <w:pPr>
+        <w:spacing w:line="480" w:lineRule="auto"/>
+        <w:rPr>
+          <w:rFonts w:ascii="Times New Roman" w:hAnsi="Times New Roman" w:cs="Times New Roman"/>
+          <w:sz w:val="24"/>
+          <w:szCs w:val="24"/>
+        </w:rPr>
+      </w:pPr>
+      <w:r>
+        <w:rPr>
+          <w:rFonts w:ascii="Times New Roman" w:hAnsi="Times New Roman" w:cs="Times New Roman"/>
+          <w:sz w:val="24"/>
+          <w:szCs w:val="24"/>
+        </w:rPr>
+        <w:t xml:space="preserve">In this section, there will be three sub-section for specific user including student, professor, and </w:t>
+      </w:r>
+      <w:r>
+        <w:rPr>
+          <w:rFonts w:ascii="Times New Roman" w:hAnsi="Times New Roman" w:cs="Times New Roman"/>
+          <w:sz w:val="24"/>
+          <w:szCs w:val="24"/>
+        </w:rPr>
+        <w:t>t</w:t>
+      </w:r>
+      <w:r>
+        <w:rPr>
+          <w:rFonts w:ascii="Times New Roman" w:hAnsi="Times New Roman" w:cs="Times New Roman"/>
+          <w:sz w:val="24"/>
+          <w:szCs w:val="24"/>
+        </w:rPr>
+        <w:t xml:space="preserve">eaching </w:t>
+      </w:r>
+      <w:r>
+        <w:rPr>
+          <w:rFonts w:ascii="Times New Roman" w:hAnsi="Times New Roman" w:cs="Times New Roman"/>
+          <w:sz w:val="24"/>
+          <w:szCs w:val="24"/>
+        </w:rPr>
+        <w:t>a</w:t>
+      </w:r>
+      <w:r>
+        <w:rPr>
+          <w:rFonts w:ascii="Times New Roman" w:hAnsi="Times New Roman" w:cs="Times New Roman"/>
+          <w:sz w:val="24"/>
+          <w:szCs w:val="24"/>
+        </w:rPr>
+        <w:t>ssistant</w:t>
+      </w:r>
+      <w:r>
+        <w:rPr>
+          <w:rFonts w:ascii="Times New Roman" w:hAnsi="Times New Roman" w:cs="Times New Roman"/>
+          <w:sz w:val="24"/>
+          <w:szCs w:val="24"/>
+        </w:rPr>
+        <w:t xml:space="preserve"> (TA)</w:t>
+      </w:r>
+      <w:r>
+        <w:rPr>
+          <w:rFonts w:ascii="Times New Roman" w:hAnsi="Times New Roman" w:cs="Times New Roman"/>
+          <w:sz w:val="24"/>
+          <w:szCs w:val="24"/>
+        </w:rPr>
+        <w:t>.</w:t>
+      </w:r>
+      <w:r>
+        <w:rPr>
+          <w:rFonts w:ascii="Times New Roman" w:hAnsi="Times New Roman" w:cs="Times New Roman"/>
+          <w:sz w:val="24"/>
+          <w:szCs w:val="24"/>
+        </w:rPr>
+        <w:t xml:space="preserve"> </w:t>
+      </w:r>
+      <w:r>
+        <w:rPr>
+          <w:rFonts w:ascii="Times New Roman" w:hAnsi="Times New Roman" w:cs="Times New Roman"/>
+          <w:sz w:val="24"/>
+          <w:szCs w:val="24"/>
+        </w:rPr>
+        <w:t>The user will select the</w:t>
+      </w:r>
+      <w:r>
+        <w:rPr>
+          <w:rFonts w:ascii="Times New Roman" w:hAnsi="Times New Roman" w:cs="Times New Roman"/>
+          <w:sz w:val="24"/>
+          <w:szCs w:val="24"/>
+        </w:rPr>
+        <w:t>ir role: Student, Professor, TA. Then, they will login with their NetID credentials to get access to the website. The n</w:t>
+      </w:r>
+      <w:r>
+        <w:rPr>
+          <w:rFonts w:ascii="Times New Roman" w:hAnsi="Times New Roman" w:cs="Times New Roman"/>
+          <w:sz w:val="24"/>
+          <w:szCs w:val="24"/>
+        </w:rPr>
+        <w:t>avigation bar is located on the left of the website as a vertical bar.</w:t>
+      </w:r>
+      <w:r>
+        <w:rPr>
+          <w:rFonts w:ascii="Times New Roman" w:hAnsi="Times New Roman" w:cs="Times New Roman"/>
+          <w:sz w:val="24"/>
+          <w:szCs w:val="24"/>
+        </w:rPr>
+        <w:t xml:space="preserve"> The picture below shows the location of the navigation bar.</w:t>
+      </w:r>
+    </w:p>
+    <w:p>
+      <w:pPr>
+        <w:spacing w:after="0" w:line="240" w:lineRule="auto"/>
+        <w:rPr>
+          <w:rFonts w:ascii="Times New Roman" w:hAnsi="Times New Roman" w:cs="Times New Roman"/>
+          <w:sz w:val="24"/>
+          <w:szCs w:val="24"/>
+        </w:rPr>
+      </w:pPr>
+      <w:r>
+        <w:rPr>
+          <w:noProof/>
+        </w:rPr>
+        <mc:AlternateContent>
+          <mc:Choice Requires="wps">
+            <w:drawing>
+              <wp:anchor distT="0" distB="0" distL="114300" distR="114300" simplePos="0" relativeHeight="251662336" behindDoc="0" locked="0" layoutInCell="1" allowOverlap="1" wp14:anchorId="0E1824AA" wp14:editId="513C86BE">
+                <wp:simplePos x="0" y="0"/>
+                <wp:positionH relativeFrom="column">
+                  <wp:posOffset>-45720</wp:posOffset>
+                </wp:positionH>
+                <wp:positionV relativeFrom="paragraph">
+                  <wp:posOffset>-1270</wp:posOffset>
+                </wp:positionV>
+                <wp:extent cx="1188720" cy="1082040"/>
+                <wp:effectExtent l="0" t="0" r="11430" b="22860"/>
+                <wp:wrapNone/>
+                <wp:docPr id="3" name="Oval 3"/>
+                <wp:cNvGraphicFramePr/>
+                <a:graphic xmlns:a="http://schemas.openxmlformats.org/drawingml/2006/main">
+                  <a:graphicData uri="http://schemas.microsoft.com/office/word/2010/wordprocessingShape">
+                    <wps:wsp>
+                      <wps:cNvSpPr/>
+                      <wps:spPr>
+                        <a:xfrm>
+                          <a:off x="0" y="0"/>
+                          <a:ext cx="1188720" cy="1082040"/>
+                        </a:xfrm>
+                        <a:prstGeom prst="ellipse">
+                          <a:avLst/>
+                        </a:prstGeom>
+                        <a:noFill/>
+                      </wps:spPr>
+                      <wps:style>
+                        <a:lnRef idx="2">
+                          <a:schemeClr val="accent1"/>
+                        </a:lnRef>
+                        <a:fillRef idx="1">
+                          <a:schemeClr val="lt1"/>
+                        </a:fillRef>
+                        <a:effectRef idx="0">
+                          <a:schemeClr val="accent1"/>
+                        </a:effectRef>
+                        <a:fontRef idx="minor">
+                          <a:schemeClr val="dk1"/>
+                        </a:fontRef>
+                      </wps:style>
+                      <wps:bodyPr rot="0" spcFirstLastPara="0" vertOverflow="overflow" horzOverflow="overflow" vert="horz" wrap="square" lIns="91440" tIns="45720" rIns="91440" bIns="45720" numCol="1" spcCol="0" rtlCol="0" fromWordArt="0" anchor="ctr" anchorCtr="0" forceAA="0" compatLnSpc="1">
+                        <a:prstTxWarp prst="textNoShape">
+                          <a:avLst/>
+                        </a:prstTxWarp>
+                        <a:noAutofit/>
+                      </wps:bodyPr>
+                    </wps:wsp>
+                  </a:graphicData>
+                </a:graphic>
+              </wp:anchor>
+            </w:drawing>
+          </mc:Choice>
+          <mc:Fallback>
+            <w:pict>
+              <v:oval w14:anchorId="5A89353F" id="Oval 3" o:spid="_x0000_s1026" style="position:absolute;margin-left:-3.6pt;margin-top:-.1pt;width:93.6pt;height:85.2pt;z-index:251662336;visibility:visible;mso-wrap-style:square;mso-wrap-distance-left:9pt;mso-wrap-distance-top:0;mso-wrap-distance-right:9pt;mso-wrap-distance-bottom:0;mso-position-horizontal:absolute;mso-position-horizontal-relative:text;mso-position-vertical:absolute;mso-position-vertical-relative:text;v-text-anchor:middle" o:gfxdata="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" filled="f" strokecolor="#4472c4 [3204]" strokeweight="1pt">
+                <v:stroke joinstyle="miter"/>
+              </v:oval>
+            </w:pict>
+          </mc:Fallback>
+        </mc:AlternateContent>
+      </w:r>
+      <w:r>
+        <w:rPr>
+          <w:noProof/>
+        </w:rPr>
+        <w:drawing>
+          <wp:inline distT="0" distB="0" distL="0" distR="0" wp14:anchorId="2C684C6E" wp14:editId="1A7EEE4A">
+            <wp:extent cx="5943600" cy="2969895"/>
+            <wp:effectExtent l="0" t="0" r="0" b="1905"/>
+            <wp:docPr id="2" name="Picture 2"/>
+            <wp:cNvGraphicFramePr>
+              <a:graphicFrameLocks xmlns:a="http://schemas.openxmlformats.org/drawingml/2006/main" noChangeAspect="1"/>
+            </wp:cNvGraphicFramePr>
+            <a:graphic xmlns:a="http://schemas.openxmlformats.org/drawingml/2006/main">
+              <a:graphicData uri="http://schemas.openxmlformats.org/drawingml/2006/picture">
+                <pic:pic xmlns:pic="http://schemas.openxmlformats.org/drawingml/2006/picture">
+                  <pic:nvPicPr>
+                    <pic:cNvPr id="1" name=""/>
+                    <pic:cNvPicPr/>
+                  </pic:nvPicPr>
+                  <pic:blipFill rotWithShape="1">
+                    <a:blip r:embed="rId9"/>
+                    <a:srcRect t="11168"/>
+                    <a:stretch/>
+                  </pic:blipFill>
+                  <pic:spPr bwMode="auto">
+                    <a:xfrm>
+                      <a:off x="0" y="0"/>
+                      <a:ext cx="5943600" cy="2969895"/>
+                    </a:xfrm>
+                    <a:prstGeom prst="rect">
+                      <a:avLst/>
+                    </a:prstGeom>
+                    <a:ln>
+                      <a:noFill/>
+                    </a:ln>
+                    <a:extLst>
+                      <a:ext uri="{53640926-AAD7-44D8-BBD7-CCE9431645EC}">
+                        <a14:shadowObscured xmlns:a14="http://schemas.microsoft.com/office/drawing/2010/main"/>
+                      </a:ext>
+                    </a:extLst>
+                  </pic:spPr>
+                </pic:pic>
+              </a:graphicData>
+            </a:graphic>
+          </wp:inline>
+        </w:drawing>
+      </w:r>
+    </w:p>
+    <w:p>
+      <w:pPr>
+        <w:spacing w:line="480" w:lineRule="auto"/>
+        <w:jc w:val="center"/>
+        <w:rPr>
+          <w:rFonts w:ascii="Times New Roman" w:hAnsi="Times New Roman" w:cs="Times New Roman"/>
+        </w:rPr>
+      </w:pPr>
+      <w:r>
+        <w:rPr>
+          <w:rFonts w:ascii="Times New Roman" w:hAnsi="Times New Roman" w:cs="Times New Roman"/>
+        </w:rPr>
+        <w:t>The location of the navigation bar.</w:t>
+      </w:r>
+    </w:p>
+    <w:p>
+      <w:pPr>
+        <w:spacing w:line="480" w:lineRule="auto"/>
+        <w:rPr>
+          <w:rFonts w:ascii="Times New Roman" w:hAnsi="Times New Roman" w:cs="Times New Roman"/>
+        </w:rPr>
+      </w:pPr>
+      <w:r>
+        <w:rPr>
+          <w:rFonts w:ascii="Times New Roman" w:hAnsi="Times New Roman" w:cs="Times New Roman"/>
+        </w:rPr>
+        <w:t xml:space="preserve">Next, </w:t>
+      </w:r>
+      <w:r>
+        <w:rPr>
+          <w:rFonts w:ascii="Times New Roman" w:hAnsi="Times New Roman" w:cs="Times New Roman"/>
+        </w:rPr>
+        <w:t>user will interact with the website as normal. The sub-section below will explain some features that some user may find it difficult to use.</w:t>
       </w:r>
     </w:p>
     <w:p>
@@ -1787,7 +2404,23 @@
           <w:sz w:val="24"/>
           <w:szCs w:val="24"/>
         </w:rPr>
-        <w:t xml:space="preserve">This section will explain some </w:t>
+        <w:t xml:space="preserve">This </w:t>
+      </w:r>
+      <w:r>
+        <w:rPr>
+          <w:rFonts w:ascii="Times New Roman" w:hAnsi="Times New Roman" w:cs="Times New Roman"/>
+          <w:sz w:val="24"/>
+          <w:szCs w:val="24"/>
+        </w:rPr>
+        <w:t>sub-</w:t>
+      </w:r>
+      <w:r>
+        <w:rPr>
+          <w:rFonts w:ascii="Times New Roman" w:hAnsi="Times New Roman" w:cs="Times New Roman"/>
+          <w:sz w:val="24"/>
+          <w:szCs w:val="24"/>
+        </w:rPr>
+        <w:t xml:space="preserve">section will explain some </w:t>
       </w:r>
       <w:r>
         <w:rPr>
@@ -1805,6 +2438,330 @@
           <w:szCs w:val="24"/>
         </w:rPr>
         <w:t>AMS.</w:t>
+      </w:r>
+    </w:p>
+    <w:p>
+      <w:pPr>
+        <w:pStyle w:val="ListParagraph"/>
+        <w:numPr>
+          <w:ilvl w:val="0"/>
+          <w:numId w:val="3"/>
+        </w:numPr>
+        <w:spacing w:line="480" w:lineRule="auto"/>
+        <w:rPr>
+          <w:rFonts w:ascii="Times New Roman" w:hAnsi="Times New Roman" w:cs="Times New Roman"/>
+          <w:caps/>
+          <w:sz w:val="24"/>
+          <w:szCs w:val="24"/>
+        </w:rPr>
+      </w:pPr>
+      <w:r>
+        <w:rPr>
+          <w:rFonts w:ascii="Times New Roman" w:hAnsi="Times New Roman" w:cs="Times New Roman"/>
+          <w:caps/>
+          <w:sz w:val="24"/>
+          <w:szCs w:val="24"/>
+          <w:u w:val="single"/>
+        </w:rPr>
+        <w:t>Upload FUNCTION</w:t>
+      </w:r>
+      <w:r>
+        <w:rPr>
+          <w:rFonts w:ascii="Times New Roman" w:hAnsi="Times New Roman" w:cs="Times New Roman"/>
+          <w:caps/>
+          <w:sz w:val="24"/>
+          <w:szCs w:val="24"/>
+        </w:rPr>
+        <w:t>:</w:t>
+      </w:r>
+    </w:p>
+    <w:p>
+      <w:pPr>
+        <w:spacing w:line="480" w:lineRule="auto"/>
+        <w:rPr>
+          <w:rFonts w:ascii="Times New Roman" w:hAnsi="Times New Roman" w:cs="Times New Roman"/>
+          <w:sz w:val="24"/>
+          <w:szCs w:val="24"/>
+        </w:rPr>
+      </w:pPr>
+      <w:r>
+        <w:rPr>
+          <w:rFonts w:ascii="Times New Roman" w:hAnsi="Times New Roman" w:cs="Times New Roman"/>
+          <w:sz w:val="24"/>
+          <w:szCs w:val="24"/>
+        </w:rPr>
+        <w:lastRenderedPageBreak/>
+        <w:t>To upload a document,</w:t>
+      </w:r>
+      <w:r>
+        <w:rPr>
+          <w:rFonts w:ascii="Times New Roman" w:hAnsi="Times New Roman" w:cs="Times New Roman"/>
+          <w:sz w:val="24"/>
+          <w:szCs w:val="24"/>
+        </w:rPr>
+        <w:t xml:space="preserve"> </w:t>
+      </w:r>
+      <w:r>
+        <w:rPr>
+          <w:rFonts w:ascii="Times New Roman" w:hAnsi="Times New Roman" w:cs="Times New Roman"/>
+          <w:sz w:val="24"/>
+          <w:szCs w:val="24"/>
+        </w:rPr>
+        <w:t>click the upload documents on the navigation bar, there will be a pop-up shown as belo</w:t>
+      </w:r>
+      <w:r>
+        <w:rPr>
+          <w:rFonts w:ascii="Times New Roman" w:hAnsi="Times New Roman" w:cs="Times New Roman"/>
+          <w:sz w:val="24"/>
+          <w:szCs w:val="24"/>
+        </w:rPr>
+        <w:t xml:space="preserve">w. The user will select the type of the file. The options are </w:t>
+      </w:r>
+      <w:r>
+        <w:rPr>
+          <w:rFonts w:ascii="Times New Roman" w:hAnsi="Times New Roman" w:cs="Times New Roman"/>
+          <w:sz w:val="24"/>
+          <w:szCs w:val="24"/>
+        </w:rPr>
+        <w:t xml:space="preserve">Resume, CV, Cover Letter, Academic Transcripts, or Timetable. Then the user clicks on choose file to select the file for upload. </w:t>
+      </w:r>
+      <w:r>
+        <w:rPr>
+          <w:rFonts w:ascii="Times New Roman" w:hAnsi="Times New Roman" w:cs="Times New Roman"/>
+          <w:sz w:val="24"/>
+          <w:szCs w:val="24"/>
+        </w:rPr>
+        <w:t>Only one file is allowed. After choosing the file, user clicks on upload to finish upload the documents.</w:t>
+      </w:r>
+      <w:r>
+        <w:rPr>
+          <w:rFonts w:ascii="Times New Roman" w:hAnsi="Times New Roman" w:cs="Times New Roman"/>
+          <w:sz w:val="24"/>
+          <w:szCs w:val="24"/>
+        </w:rPr>
+        <w:t xml:space="preserve"> For multiple files, user do the same steps </w:t>
+      </w:r>
+      <w:r>
+        <w:rPr>
+          <w:rFonts w:ascii="Times New Roman" w:hAnsi="Times New Roman" w:cs="Times New Roman"/>
+          <w:sz w:val="24"/>
+          <w:szCs w:val="24"/>
+        </w:rPr>
+        <w:t>on each row.</w:t>
+      </w:r>
+    </w:p>
+    <w:p>
+      <w:pPr>
+        <w:spacing w:after="0" w:line="240" w:lineRule="auto"/>
+        <w:rPr>
+          <w:rFonts w:ascii="Times New Roman" w:hAnsi="Times New Roman" w:cs="Times New Roman"/>
+          <w:caps/>
+          <w:sz w:val="24"/>
+          <w:szCs w:val="24"/>
+        </w:rPr>
+      </w:pPr>
+      <w:r>
+        <w:rPr>
+          <w:rFonts w:ascii="Times New Roman" w:hAnsi="Times New Roman" w:cs="Times New Roman"/>
+          <w:caps/>
+          <w:noProof/>
+          <w:sz w:val="24"/>
+          <w:szCs w:val="24"/>
+        </w:rPr>
+        <w:drawing>
+          <wp:inline distT="0" distB="0" distL="0" distR="0" wp14:anchorId="57AAAE5D" wp14:editId="4CE18804">
+            <wp:extent cx="3543300" cy="2524312"/>
+            <wp:effectExtent l="0" t="0" r="0" b="9525"/>
+            <wp:docPr id="4" name="Picture 4" descr="A screenshot of a cell phone&#10;&#10;Description automatically generated"/>
+            <wp:cNvGraphicFramePr>
+              <a:graphicFrameLocks xmlns:a="http://schemas.openxmlformats.org/drawingml/2006/main" noChangeAspect="1"/>
+            </wp:cNvGraphicFramePr>
+            <a:graphic xmlns:a="http://schemas.openxmlformats.org/drawingml/2006/main">
+              <a:graphicData uri="http://schemas.openxmlformats.org/drawingml/2006/picture">
+                <pic:pic xmlns:pic="http://schemas.openxmlformats.org/drawingml/2006/picture">
+                  <pic:nvPicPr>
+                    <pic:cNvPr id="4" name="Picture 4" descr="A screenshot of a cell phone&#10;&#10;Description automatically generated"/>
+                    <pic:cNvPicPr/>
+                  </pic:nvPicPr>
+                  <pic:blipFill>
+                    <a:blip r:embed="rId10">
+                      <a:extLst>
+                        <a:ext uri="{28A0092B-C50C-407E-A947-70E740481C1C}">
+                          <a14:useLocalDpi xmlns:a14="http://schemas.microsoft.com/office/drawing/2010/main" val="0"/>
+                        </a:ext>
+                      </a:extLst>
+                    </a:blip>
+                    <a:stretch>
+                      <a:fillRect/>
+                    </a:stretch>
+                  </pic:blipFill>
+                  <pic:spPr>
+                    <a:xfrm>
+                      <a:off x="0" y="0"/>
+                      <a:ext cx="3555841" cy="2533247"/>
+                    </a:xfrm>
+                    <a:prstGeom prst="rect">
+                      <a:avLst/>
+                    </a:prstGeom>
+                  </pic:spPr>
+                </pic:pic>
+              </a:graphicData>
+            </a:graphic>
+          </wp:inline>
+        </w:drawing>
+      </w:r>
+    </w:p>
+    <w:p>
+      <w:pPr>
+        <w:spacing w:after="0" w:line="480" w:lineRule="auto"/>
+        <w:rPr>
+          <w:rFonts w:ascii="Times New Roman" w:hAnsi="Times New Roman" w:cs="Times New Roman"/>
+          <w:caps/>
+        </w:rPr>
+      </w:pPr>
+      <w:r>
+        <w:rPr>
+          <w:rFonts w:ascii="Times New Roman" w:hAnsi="Times New Roman" w:cs="Times New Roman"/>
+        </w:rPr>
+        <w:t>The pop up for uploading documents.</w:t>
+      </w:r>
+    </w:p>
+    <w:p>
+      <w:pPr>
+        <w:pStyle w:val="ListParagraph"/>
+        <w:numPr>
+          <w:ilvl w:val="0"/>
+          <w:numId w:val="3"/>
+        </w:numPr>
+        <w:spacing w:line="480" w:lineRule="auto"/>
+        <w:rPr>
+          <w:rFonts w:ascii="Times New Roman" w:hAnsi="Times New Roman" w:cs="Times New Roman"/>
+          <w:caps/>
+          <w:sz w:val="24"/>
+          <w:szCs w:val="24"/>
+          <w:u w:val="single"/>
+        </w:rPr>
+      </w:pPr>
+      <w:r>
+        <w:rPr>
+          <w:rFonts w:ascii="Times New Roman" w:hAnsi="Times New Roman" w:cs="Times New Roman"/>
+          <w:caps/>
+          <w:sz w:val="24"/>
+          <w:szCs w:val="24"/>
+          <w:u w:val="single"/>
+        </w:rPr>
+        <w:t xml:space="preserve">Tags: </w:t>
+      </w:r>
+    </w:p>
+    <w:p>
+      <w:pPr>
+        <w:spacing w:line="480" w:lineRule="auto"/>
+        <w:rPr>
+          <w:rFonts w:ascii="Times New Roman" w:hAnsi="Times New Roman" w:cs="Times New Roman"/>
+          <w:caps/>
+          <w:sz w:val="24"/>
+          <w:szCs w:val="24"/>
+        </w:rPr>
+      </w:pPr>
+      <w:r>
+        <w:rPr>
+          <w:rFonts w:ascii="Times New Roman" w:hAnsi="Times New Roman" w:cs="Times New Roman"/>
+          <w:sz w:val="24"/>
+          <w:szCs w:val="24"/>
+        </w:rPr>
+        <w:t>The</w:t>
+      </w:r>
+      <w:r>
+        <w:rPr>
+          <w:rFonts w:ascii="Times New Roman" w:hAnsi="Times New Roman" w:cs="Times New Roman"/>
+          <w:sz w:val="24"/>
+          <w:szCs w:val="24"/>
+        </w:rPr>
+        <w:t xml:space="preserve"> tags </w:t>
+      </w:r>
+      <w:proofErr w:type="gramStart"/>
+      <w:r>
+        <w:rPr>
+          <w:rFonts w:ascii="Times New Roman" w:hAnsi="Times New Roman" w:cs="Times New Roman"/>
+          <w:sz w:val="24"/>
+          <w:szCs w:val="24"/>
+        </w:rPr>
+        <w:t>is</w:t>
+      </w:r>
+      <w:proofErr w:type="gramEnd"/>
+      <w:r>
+        <w:rPr>
+          <w:rFonts w:ascii="Times New Roman" w:hAnsi="Times New Roman" w:cs="Times New Roman"/>
+          <w:sz w:val="24"/>
+          <w:szCs w:val="24"/>
+        </w:rPr>
+        <w:t xml:space="preserve"> used to quick search jobs that match specific tags. Below is the screenshot when the user clicks on the tag button on the navigation bar. When the pop-up shows, user click on the tag that they </w:t>
+      </w:r>
+      <w:r>
+        <w:rPr>
+          <w:rFonts w:ascii="Times New Roman" w:hAnsi="Times New Roman" w:cs="Times New Roman"/>
+          <w:sz w:val="24"/>
+          <w:szCs w:val="24"/>
+        </w:rPr>
+        <w:t>wish to see the jobs, and it will direct the user to the jobs with that tags.</w:t>
+      </w:r>
+    </w:p>
+    <w:p>
+      <w:pPr>
+        <w:spacing w:line="480" w:lineRule="auto"/>
+        <w:rPr>
+          <w:rFonts w:ascii="Times New Roman" w:hAnsi="Times New Roman" w:cs="Times New Roman"/>
+          <w:caps/>
+          <w:sz w:val="24"/>
+          <w:szCs w:val="24"/>
+        </w:rPr>
+      </w:pPr>
+      <w:r>
+        <w:rPr>
+          <w:noProof/>
+        </w:rPr>
+        <w:drawing>
+          <wp:inline distT="0" distB="0" distL="0" distR="0" wp14:anchorId="093D0DC0" wp14:editId="54C97505">
+            <wp:extent cx="3436620" cy="1737360"/>
+            <wp:effectExtent l="0" t="0" r="0" b="0"/>
+            <wp:docPr id="5" name="Picture 5"/>
+            <wp:cNvGraphicFramePr>
+              <a:graphicFrameLocks xmlns:a="http://schemas.openxmlformats.org/drawingml/2006/main" noChangeAspect="1"/>
+            </wp:cNvGraphicFramePr>
+            <a:graphic xmlns:a="http://schemas.openxmlformats.org/drawingml/2006/main">
+              <a:graphicData uri="http://schemas.openxmlformats.org/drawingml/2006/picture">
+                <pic:pic xmlns:pic="http://schemas.openxmlformats.org/drawingml/2006/picture">
+                  <pic:nvPicPr>
+                    <pic:cNvPr id="1" name=""/>
+                    <pic:cNvPicPr/>
+                  </pic:nvPicPr>
+                  <pic:blipFill rotWithShape="1">
+                    <a:blip r:embed="rId11"/>
+                    <a:srcRect t="11624" r="42180" b="36410"/>
+                    <a:stretch/>
+                  </pic:blipFill>
+                  <pic:spPr bwMode="auto">
+                    <a:xfrm>
+                      <a:off x="0" y="0"/>
+                      <a:ext cx="3436620" cy="1737360"/>
+                    </a:xfrm>
+                    <a:prstGeom prst="rect">
+                      <a:avLst/>
+                    </a:prstGeom>
+                    <a:ln>
+                      <a:noFill/>
+                    </a:ln>
+                    <a:extLst>
+                      <a:ext uri="{53640926-AAD7-44D8-BBD7-CCE9431645EC}">
+                        <a14:shadowObscured xmlns:a14="http://schemas.microsoft.com/office/drawing/2010/main"/>
+                      </a:ext>
+                    </a:extLst>
+                  </pic:spPr>
+                </pic:pic>
+              </a:graphicData>
+            </a:graphic>
+          </wp:inline>
+        </w:drawing>
       </w:r>
     </w:p>
     <w:p>
@@ -1831,6 +2788,7 @@
           <w:sz w:val="26"/>
           <w:szCs w:val="26"/>
         </w:rPr>
+        <w:lastRenderedPageBreak/>
         <w:t>For Professor:</w:t>
       </w:r>
     </w:p>
@@ -1849,7 +2807,569 @@
           <w:sz w:val="24"/>
           <w:szCs w:val="24"/>
         </w:rPr>
-        <w:t>This section will explain some notably features for professor while navigating DALTAMS.</w:t>
+        <w:t xml:space="preserve">This </w:t>
+      </w:r>
+      <w:r>
+        <w:rPr>
+          <w:rFonts w:ascii="Times New Roman" w:hAnsi="Times New Roman" w:cs="Times New Roman"/>
+          <w:sz w:val="24"/>
+          <w:szCs w:val="24"/>
+        </w:rPr>
+        <w:t>sub-</w:t>
+      </w:r>
+      <w:r>
+        <w:rPr>
+          <w:rFonts w:ascii="Times New Roman" w:hAnsi="Times New Roman" w:cs="Times New Roman"/>
+          <w:sz w:val="24"/>
+          <w:szCs w:val="24"/>
+        </w:rPr>
+        <w:t>section will explain some notably features for professor while navigating DALTAMS.</w:t>
+      </w:r>
+    </w:p>
+    <w:p>
+      <w:pPr>
+        <w:pStyle w:val="ListParagraph"/>
+        <w:numPr>
+          <w:ilvl w:val="0"/>
+          <w:numId w:val="3"/>
+        </w:numPr>
+        <w:spacing w:line="480" w:lineRule="auto"/>
+        <w:rPr>
+          <w:rFonts w:ascii="Times New Roman" w:hAnsi="Times New Roman" w:cs="Times New Roman"/>
+          <w:sz w:val="24"/>
+          <w:szCs w:val="24"/>
+          <w:u w:val="single"/>
+        </w:rPr>
+      </w:pPr>
+      <w:r>
+        <w:rPr>
+          <w:rFonts w:ascii="Times New Roman" w:hAnsi="Times New Roman" w:cs="Times New Roman"/>
+          <w:sz w:val="24"/>
+          <w:szCs w:val="24"/>
+          <w:u w:val="single"/>
+        </w:rPr>
+        <w:t>POST A JOB:</w:t>
+      </w:r>
+    </w:p>
+    <w:p>
+      <w:pPr>
+        <w:spacing w:line="480" w:lineRule="auto"/>
+        <w:rPr>
+          <w:rFonts w:ascii="Times New Roman" w:hAnsi="Times New Roman" w:cs="Times New Roman"/>
+          <w:sz w:val="24"/>
+          <w:szCs w:val="24"/>
+        </w:rPr>
+      </w:pPr>
+      <w:r>
+        <w:rPr>
+          <w:rFonts w:ascii="Times New Roman" w:hAnsi="Times New Roman" w:cs="Times New Roman"/>
+          <w:sz w:val="24"/>
+          <w:szCs w:val="24"/>
+        </w:rPr>
+        <w:t>The</w:t>
+      </w:r>
+      <w:r>
+        <w:rPr>
+          <w:rFonts w:ascii="Times New Roman" w:hAnsi="Times New Roman" w:cs="Times New Roman"/>
+          <w:sz w:val="24"/>
+          <w:szCs w:val="24"/>
+        </w:rPr>
+        <w:t xml:space="preserve"> picture below show</w:t>
+      </w:r>
+      <w:r>
+        <w:rPr>
+          <w:rFonts w:ascii="Times New Roman" w:hAnsi="Times New Roman" w:cs="Times New Roman"/>
+          <w:sz w:val="24"/>
+          <w:szCs w:val="24"/>
+        </w:rPr>
+        <w:t>s</w:t>
+      </w:r>
+      <w:r>
+        <w:rPr>
+          <w:rFonts w:ascii="Times New Roman" w:hAnsi="Times New Roman" w:cs="Times New Roman"/>
+          <w:sz w:val="24"/>
+          <w:szCs w:val="24"/>
+        </w:rPr>
+        <w:t xml:space="preserve"> the location of the Post A New Job</w:t>
+      </w:r>
+      <w:r>
+        <w:rPr>
+          <w:rFonts w:ascii="Times New Roman" w:hAnsi="Times New Roman" w:cs="Times New Roman"/>
+          <w:sz w:val="24"/>
+          <w:szCs w:val="24"/>
+        </w:rPr>
+        <w:t xml:space="preserve">, the user will select a course as a </w:t>
+      </w:r>
+      <w:proofErr w:type="spellStart"/>
+      <w:r>
+        <w:rPr>
+          <w:rFonts w:ascii="Times New Roman" w:hAnsi="Times New Roman" w:cs="Times New Roman"/>
+          <w:sz w:val="24"/>
+          <w:szCs w:val="24"/>
+        </w:rPr>
+        <w:t>dropbox</w:t>
+      </w:r>
+      <w:proofErr w:type="spellEnd"/>
+      <w:r>
+        <w:rPr>
+          <w:rFonts w:ascii="Times New Roman" w:hAnsi="Times New Roman" w:cs="Times New Roman"/>
+          <w:sz w:val="24"/>
+          <w:szCs w:val="24"/>
+        </w:rPr>
+        <w:t>, then click on draft.</w:t>
+      </w:r>
+      <w:r>
+        <w:rPr>
+          <w:rFonts w:ascii="Times New Roman" w:hAnsi="Times New Roman" w:cs="Times New Roman"/>
+          <w:sz w:val="24"/>
+          <w:szCs w:val="24"/>
+        </w:rPr>
+        <w:t xml:space="preserve"> Then there will be a pop-up asks the user to fill in the job posting </w:t>
+      </w:r>
+      <w:proofErr w:type="gramStart"/>
+      <w:r>
+        <w:rPr>
+          <w:rFonts w:ascii="Times New Roman" w:hAnsi="Times New Roman" w:cs="Times New Roman"/>
+          <w:sz w:val="24"/>
+          <w:szCs w:val="24"/>
+        </w:rPr>
+        <w:t>information, and</w:t>
+      </w:r>
+      <w:proofErr w:type="gramEnd"/>
+      <w:r>
+        <w:rPr>
+          <w:rFonts w:ascii="Times New Roman" w:hAnsi="Times New Roman" w:cs="Times New Roman"/>
+          <w:sz w:val="24"/>
+          <w:szCs w:val="24"/>
+        </w:rPr>
+        <w:t xml:space="preserve"> click submit in order to post the job to the job poll.</w:t>
+      </w:r>
+    </w:p>
+    <w:p>
+      <w:pPr>
+        <w:spacing w:after="0" w:line="240" w:lineRule="auto"/>
+        <w:rPr>
+          <w:rFonts w:ascii="Times New Roman" w:hAnsi="Times New Roman" w:cs="Times New Roman"/>
+          <w:sz w:val="24"/>
+          <w:szCs w:val="24"/>
+        </w:rPr>
+      </w:pPr>
+      <w:r>
+        <w:rPr>
+          <w:noProof/>
+        </w:rPr>
+        <mc:AlternateContent>
+          <mc:Choice Requires="wps">
+            <w:drawing>
+              <wp:anchor distT="0" distB="0" distL="114300" distR="114300" simplePos="0" relativeHeight="251663360" behindDoc="0" locked="0" layoutInCell="1" allowOverlap="1" wp14:anchorId="33A91FE6" wp14:editId="6EC26560">
+                <wp:simplePos x="0" y="0"/>
+                <wp:positionH relativeFrom="column">
+                  <wp:posOffset>1028700</wp:posOffset>
+                </wp:positionH>
+                <wp:positionV relativeFrom="paragraph">
+                  <wp:posOffset>104775</wp:posOffset>
+                </wp:positionV>
+                <wp:extent cx="2499360" cy="1386840"/>
+                <wp:effectExtent l="0" t="0" r="15240" b="22860"/>
+                <wp:wrapNone/>
+                <wp:docPr id="7" name="Oval 7"/>
+                <wp:cNvGraphicFramePr/>
+                <a:graphic xmlns:a="http://schemas.openxmlformats.org/drawingml/2006/main">
+                  <a:graphicData uri="http://schemas.microsoft.com/office/word/2010/wordprocessingShape">
+                    <wps:wsp>
+                      <wps:cNvSpPr/>
+                      <wps:spPr>
+                        <a:xfrm>
+                          <a:off x="0" y="0"/>
+                          <a:ext cx="2499360" cy="1386840"/>
+                        </a:xfrm>
+                        <a:prstGeom prst="ellipse">
+                          <a:avLst/>
+                        </a:prstGeom>
+                        <a:noFill/>
+                      </wps:spPr>
+                      <wps:style>
+                        <a:lnRef idx="2">
+                          <a:schemeClr val="accent1">
+                            <a:shade val="50000"/>
+                          </a:schemeClr>
+                        </a:lnRef>
+                        <a:fillRef idx="1">
+                          <a:schemeClr val="accent1"/>
+                        </a:fillRef>
+                        <a:effectRef idx="0">
+                          <a:schemeClr val="accent1"/>
+                        </a:effectRef>
+                        <a:fontRef idx="minor">
+                          <a:schemeClr val="lt1"/>
+                        </a:fontRef>
+                      </wps:style>
+                      <wps:bodyPr rot="0" spcFirstLastPara="0" vertOverflow="overflow" horzOverflow="overflow" vert="horz" wrap="square" lIns="91440" tIns="45720" rIns="91440" bIns="45720" numCol="1" spcCol="0" rtlCol="0" fromWordArt="0" anchor="ctr" anchorCtr="0" forceAA="0" compatLnSpc="1">
+                        <a:prstTxWarp prst="textNoShape">
+                          <a:avLst/>
+                        </a:prstTxWarp>
+                        <a:noAutofit/>
+                      </wps:bodyPr>
+                    </wps:wsp>
+                  </a:graphicData>
+                </a:graphic>
+              </wp:anchor>
+            </w:drawing>
+          </mc:Choice>
+          <mc:Fallback>
+            <w:pict>
+              <v:oval w14:anchorId="303255EC" id="Oval 7" o:spid="_x0000_s1026" style="position:absolute;margin-left:81pt;margin-top:8.25pt;width:196.8pt;height:109.2pt;z-index:251663360;visibility:visible;mso-wrap-style:square;mso-wrap-distance-left:9pt;mso-wrap-distance-top:0;mso-wrap-distance-right:9pt;mso-wrap-distance-bottom:0;mso-position-horizontal:absolute;mso-position-horizontal-relative:text;mso-position-vertical:absolute;mso-position-vertical-relative:text;v-text-anchor:middle" o:gfxdata="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" filled="f" strokecolor="#1f3763 [1604]" strokeweight="1pt">
+                <v:stroke joinstyle="miter"/>
+              </v:oval>
+            </w:pict>
+          </mc:Fallback>
+        </mc:AlternateContent>
+      </w:r>
+      <w:r>
+        <w:rPr>
+          <w:noProof/>
+        </w:rPr>
+        <w:drawing>
+          <wp:inline distT="0" distB="0" distL="0" distR="0" wp14:anchorId="5791158B" wp14:editId="419DA82B">
+            <wp:extent cx="5806440" cy="2969895"/>
+            <wp:effectExtent l="0" t="0" r="3810" b="1905"/>
+            <wp:docPr id="6" name="Picture 6"/>
+            <wp:cNvGraphicFramePr>
+              <a:graphicFrameLocks xmlns:a="http://schemas.openxmlformats.org/drawingml/2006/main" noChangeAspect="1"/>
+            </wp:cNvGraphicFramePr>
+            <a:graphic xmlns:a="http://schemas.openxmlformats.org/drawingml/2006/main">
+              <a:graphicData uri="http://schemas.openxmlformats.org/drawingml/2006/picture">
+                <pic:pic xmlns:pic="http://schemas.openxmlformats.org/drawingml/2006/picture">
+                  <pic:nvPicPr>
+                    <pic:cNvPr id="1" name=""/>
+                    <pic:cNvPicPr/>
+                  </pic:nvPicPr>
+                  <pic:blipFill rotWithShape="1">
+                    <a:blip r:embed="rId12"/>
+                    <a:srcRect t="11168" r="2307"/>
+                    <a:stretch/>
+                  </pic:blipFill>
+                  <pic:spPr bwMode="auto">
+                    <a:xfrm>
+                      <a:off x="0" y="0"/>
+                      <a:ext cx="5806440" cy="2969895"/>
+                    </a:xfrm>
+                    <a:prstGeom prst="rect">
+                      <a:avLst/>
+                    </a:prstGeom>
+                    <a:ln>
+                      <a:noFill/>
+                    </a:ln>
+                    <a:extLst>
+                      <a:ext uri="{53640926-AAD7-44D8-BBD7-CCE9431645EC}">
+                        <a14:shadowObscured xmlns:a14="http://schemas.microsoft.com/office/drawing/2010/main"/>
+                      </a:ext>
+                    </a:extLst>
+                  </pic:spPr>
+                </pic:pic>
+              </a:graphicData>
+            </a:graphic>
+          </wp:inline>
+        </w:drawing>
+      </w:r>
+    </w:p>
+    <w:p>
+      <w:pPr>
+        <w:spacing w:after="0" w:line="480" w:lineRule="auto"/>
+        <w:jc w:val="center"/>
+        <w:rPr>
+          <w:rFonts w:ascii="Times New Roman" w:hAnsi="Times New Roman" w:cs="Times New Roman"/>
+          <w:sz w:val="24"/>
+          <w:szCs w:val="24"/>
+        </w:rPr>
+      </w:pPr>
+      <w:r>
+        <w:rPr>
+          <w:rFonts w:ascii="Times New Roman" w:hAnsi="Times New Roman" w:cs="Times New Roman"/>
+          <w:sz w:val="24"/>
+          <w:szCs w:val="24"/>
+        </w:rPr>
+        <w:t xml:space="preserve">The location of the Post a New Job. </w:t>
+      </w:r>
+    </w:p>
+    <w:p>
+      <w:pPr>
+        <w:pStyle w:val="ListParagraph"/>
+        <w:numPr>
+          <w:ilvl w:val="0"/>
+          <w:numId w:val="3"/>
+        </w:numPr>
+        <w:spacing w:line="480" w:lineRule="auto"/>
+        <w:rPr>
+          <w:rFonts w:ascii="Times New Roman" w:hAnsi="Times New Roman" w:cs="Times New Roman"/>
+          <w:sz w:val="24"/>
+          <w:szCs w:val="24"/>
+          <w:u w:val="single"/>
+        </w:rPr>
+      </w:pPr>
+      <w:r>
+        <w:rPr>
+          <w:rFonts w:ascii="Times New Roman" w:hAnsi="Times New Roman" w:cs="Times New Roman"/>
+          <w:sz w:val="24"/>
+          <w:szCs w:val="24"/>
+          <w:u w:val="single"/>
+        </w:rPr>
+        <w:t>VIEW HOURS OF APPROVAL:</w:t>
+      </w:r>
+    </w:p>
+    <w:p>
+      <w:pPr>
+        <w:spacing w:line="480" w:lineRule="auto"/>
+        <w:rPr>
+          <w:rFonts w:ascii="Times New Roman" w:hAnsi="Times New Roman" w:cs="Times New Roman"/>
+          <w:sz w:val="24"/>
+          <w:szCs w:val="24"/>
+        </w:rPr>
+      </w:pPr>
+      <w:r>
+        <w:rPr>
+          <w:rFonts w:ascii="Times New Roman" w:hAnsi="Times New Roman" w:cs="Times New Roman"/>
+          <w:sz w:val="24"/>
+          <w:szCs w:val="24"/>
+        </w:rPr>
+        <w:t xml:space="preserve">To view, approve or decline an hour of approval, the user </w:t>
+      </w:r>
+      <w:proofErr w:type="gramStart"/>
+      <w:r>
+        <w:rPr>
+          <w:rFonts w:ascii="Times New Roman" w:hAnsi="Times New Roman" w:cs="Times New Roman"/>
+          <w:sz w:val="24"/>
+          <w:szCs w:val="24"/>
+        </w:rPr>
+        <w:t>click</w:t>
+      </w:r>
+      <w:proofErr w:type="gramEnd"/>
+      <w:r>
+        <w:rPr>
+          <w:rFonts w:ascii="Times New Roman" w:hAnsi="Times New Roman" w:cs="Times New Roman"/>
+          <w:sz w:val="24"/>
+          <w:szCs w:val="24"/>
+        </w:rPr>
+        <w:t xml:space="preserve"> on “hours approval</w:t>
+      </w:r>
+      <w:r>
+        <w:rPr>
+          <w:rFonts w:ascii="Times New Roman" w:hAnsi="Times New Roman" w:cs="Times New Roman"/>
+          <w:sz w:val="24"/>
+          <w:szCs w:val="24"/>
+        </w:rPr>
+        <w:t>”</w:t>
+      </w:r>
+      <w:r>
+        <w:rPr>
+          <w:rFonts w:ascii="Times New Roman" w:hAnsi="Times New Roman" w:cs="Times New Roman"/>
+          <w:sz w:val="24"/>
+          <w:szCs w:val="24"/>
+        </w:rPr>
+        <w:t xml:space="preserve"> on the navigation bar.</w:t>
+      </w:r>
+      <w:r>
+        <w:rPr>
+          <w:rFonts w:ascii="Times New Roman" w:hAnsi="Times New Roman" w:cs="Times New Roman"/>
+          <w:sz w:val="24"/>
+          <w:szCs w:val="24"/>
+        </w:rPr>
+        <w:t xml:space="preserve"> Then, there will be a list of TA’s </w:t>
+      </w:r>
+      <w:proofErr w:type="gramStart"/>
+      <w:r>
+        <w:rPr>
+          <w:rFonts w:ascii="Times New Roman" w:hAnsi="Times New Roman" w:cs="Times New Roman"/>
+          <w:sz w:val="24"/>
+          <w:szCs w:val="24"/>
+        </w:rPr>
+        <w:t>hour</w:t>
+      </w:r>
+      <w:proofErr w:type="gramEnd"/>
+      <w:r>
+        <w:rPr>
+          <w:rFonts w:ascii="Times New Roman" w:hAnsi="Times New Roman" w:cs="Times New Roman"/>
+          <w:sz w:val="24"/>
+          <w:szCs w:val="24"/>
+        </w:rPr>
+        <w:t xml:space="preserve"> of approval. The user </w:t>
+      </w:r>
+      <w:proofErr w:type="gramStart"/>
+      <w:r>
+        <w:rPr>
+          <w:rFonts w:ascii="Times New Roman" w:hAnsi="Times New Roman" w:cs="Times New Roman"/>
+          <w:sz w:val="24"/>
+          <w:szCs w:val="24"/>
+        </w:rPr>
+        <w:t>click</w:t>
+      </w:r>
+      <w:proofErr w:type="gramEnd"/>
+      <w:r>
+        <w:rPr>
+          <w:rFonts w:ascii="Times New Roman" w:hAnsi="Times New Roman" w:cs="Times New Roman"/>
+          <w:sz w:val="24"/>
+          <w:szCs w:val="24"/>
+        </w:rPr>
+        <w:t xml:space="preserve"> on the “VIEW” button on the right, next to the TA’s name, Banner ID to view the hours of approval in detail. The photo below shows the “VIEW” button location.</w:t>
+      </w:r>
+    </w:p>
+    <w:p>
+      <w:pPr>
+        <w:spacing w:after="0" w:line="240" w:lineRule="auto"/>
+        <w:rPr>
+          <w:rFonts w:ascii="Times New Roman" w:hAnsi="Times New Roman" w:cs="Times New Roman"/>
+          <w:sz w:val="24"/>
+          <w:szCs w:val="24"/>
+        </w:rPr>
+      </w:pPr>
+      <w:r>
+        <w:rPr>
+          <w:noProof/>
+        </w:rPr>
+        <w:lastRenderedPageBreak/>
+        <mc:AlternateContent>
+          <mc:Choice Requires="wps">
+            <w:drawing>
+              <wp:anchor distT="0" distB="0" distL="114300" distR="114300" simplePos="0" relativeHeight="251664384" behindDoc="0" locked="0" layoutInCell="1" allowOverlap="1" wp14:anchorId="5B53E48B" wp14:editId="426E6D81">
+                <wp:simplePos x="0" y="0"/>
+                <wp:positionH relativeFrom="column">
+                  <wp:posOffset>4838700</wp:posOffset>
+                </wp:positionH>
+                <wp:positionV relativeFrom="paragraph">
+                  <wp:posOffset>731520</wp:posOffset>
+                </wp:positionV>
+                <wp:extent cx="838200" cy="274320"/>
+                <wp:effectExtent l="0" t="0" r="19050" b="11430"/>
+                <wp:wrapNone/>
+                <wp:docPr id="9" name="Oval 9"/>
+                <wp:cNvGraphicFramePr/>
+                <a:graphic xmlns:a="http://schemas.openxmlformats.org/drawingml/2006/main">
+                  <a:graphicData uri="http://schemas.microsoft.com/office/word/2010/wordprocessingShape">
+                    <wps:wsp>
+                      <wps:cNvSpPr/>
+                      <wps:spPr>
+                        <a:xfrm>
+                          <a:off x="0" y="0"/>
+                          <a:ext cx="838200" cy="274320"/>
+                        </a:xfrm>
+                        <a:prstGeom prst="ellipse">
+                          <a:avLst/>
+                        </a:prstGeom>
+                        <a:noFill/>
+                        <a:ln>
+                          <a:solidFill>
+                            <a:schemeClr val="accent2"/>
+                          </a:solidFill>
+                        </a:ln>
+                      </wps:spPr>
+                      <wps:style>
+                        <a:lnRef idx="2">
+                          <a:schemeClr val="accent1">
+                            <a:shade val="50000"/>
+                          </a:schemeClr>
+                        </a:lnRef>
+                        <a:fillRef idx="1">
+                          <a:schemeClr val="accent1"/>
+                        </a:fillRef>
+                        <a:effectRef idx="0">
+                          <a:schemeClr val="accent1"/>
+                        </a:effectRef>
+                        <a:fontRef idx="minor">
+                          <a:schemeClr val="lt1"/>
+                        </a:fontRef>
+                      </wps:style>
+                      <wps:bodyPr rot="0" spcFirstLastPara="0" vertOverflow="overflow" horzOverflow="overflow" vert="horz" wrap="square" lIns="91440" tIns="45720" rIns="91440" bIns="45720" numCol="1" spcCol="0" rtlCol="0" fromWordArt="0" anchor="ctr" anchorCtr="0" forceAA="0" compatLnSpc="1">
+                        <a:prstTxWarp prst="textNoShape">
+                          <a:avLst/>
+                        </a:prstTxWarp>
+                        <a:noAutofit/>
+                      </wps:bodyPr>
+                    </wps:wsp>
+                  </a:graphicData>
+                </a:graphic>
+                <wp14:sizeRelH relativeFrom="margin">
+                  <wp14:pctWidth>0</wp14:pctWidth>
+                </wp14:sizeRelH>
+                <wp14:sizeRelV relativeFrom="margin">
+                  <wp14:pctHeight>0</wp14:pctHeight>
+                </wp14:sizeRelV>
+              </wp:anchor>
+            </w:drawing>
+          </mc:Choice>
+          <mc:Fallback>
+            <w:pict>
+              <v:oval w14:anchorId="43084FE8" id="Oval 9" o:spid="_x0000_s1026" style="position:absolute;margin-left:381pt;margin-top:57.6pt;width:66pt;height:21.6pt;z-index:251664384;visibility:visible;mso-wrap-style:square;mso-width-percent:0;mso-height-percent:0;mso-wrap-distance-left:9pt;mso-wrap-distance-top:0;mso-wrap-distance-right:9pt;mso-wrap-distance-bottom:0;mso-position-horizontal:absolute;mso-position-horizontal-relative:text;mso-position-vertical:absolute;mso-position-vertical-relative:text;mso-width-percent:0;mso-height-percent:0;mso-width-relative:margin;mso-height-relative:margin;v-text-anchor:middle" o:gfxdata="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" filled="f" strokecolor="#ed7d31 [3205]" strokeweight="1pt">
+                <v:stroke joinstyle="miter"/>
+              </v:oval>
+            </w:pict>
+          </mc:Fallback>
+        </mc:AlternateContent>
+      </w:r>
+      <w:r>
+        <w:rPr>
+          <w:noProof/>
+        </w:rPr>
+        <w:drawing>
+          <wp:inline distT="0" distB="0" distL="0" distR="0" wp14:anchorId="641EBDB0" wp14:editId="4C3D31A0">
+            <wp:extent cx="5806440" cy="2947035"/>
+            <wp:effectExtent l="0" t="0" r="3810" b="5715"/>
+            <wp:docPr id="8" name="Picture 8"/>
+            <wp:cNvGraphicFramePr>
+              <a:graphicFrameLocks xmlns:a="http://schemas.openxmlformats.org/drawingml/2006/main" noChangeAspect="1"/>
+            </wp:cNvGraphicFramePr>
+            <a:graphic xmlns:a="http://schemas.openxmlformats.org/drawingml/2006/main">
+              <a:graphicData uri="http://schemas.openxmlformats.org/drawingml/2006/picture">
+                <pic:pic xmlns:pic="http://schemas.openxmlformats.org/drawingml/2006/picture">
+                  <pic:nvPicPr>
+                    <pic:cNvPr id="1" name=""/>
+                    <pic:cNvPicPr/>
+                  </pic:nvPicPr>
+                  <pic:blipFill rotWithShape="1">
+                    <a:blip r:embed="rId13"/>
+                    <a:srcRect t="11852" r="2307"/>
+                    <a:stretch/>
+                  </pic:blipFill>
+                  <pic:spPr bwMode="auto">
+                    <a:xfrm>
+                      <a:off x="0" y="0"/>
+                      <a:ext cx="5806440" cy="2947035"/>
+                    </a:xfrm>
+                    <a:prstGeom prst="rect">
+                      <a:avLst/>
+                    </a:prstGeom>
+                    <a:ln>
+                      <a:noFill/>
+                    </a:ln>
+                    <a:extLst>
+                      <a:ext uri="{53640926-AAD7-44D8-BBD7-CCE9431645EC}">
+                        <a14:shadowObscured xmlns:a14="http://schemas.microsoft.com/office/drawing/2010/main"/>
+                      </a:ext>
+                    </a:extLst>
+                  </pic:spPr>
+                </pic:pic>
+              </a:graphicData>
+            </a:graphic>
+          </wp:inline>
+        </w:drawing>
+      </w:r>
+    </w:p>
+    <w:p>
+      <w:pPr>
+        <w:spacing w:line="480" w:lineRule="auto"/>
+        <w:jc w:val="center"/>
+        <w:rPr>
+          <w:rFonts w:ascii="Times New Roman" w:hAnsi="Times New Roman" w:cs="Times New Roman"/>
+          <w:sz w:val="24"/>
+          <w:szCs w:val="24"/>
+        </w:rPr>
+      </w:pPr>
+      <w:r>
+        <w:rPr>
+          <w:rFonts w:ascii="Times New Roman" w:hAnsi="Times New Roman" w:cs="Times New Roman"/>
+          <w:sz w:val="24"/>
+          <w:szCs w:val="24"/>
+        </w:rPr>
+        <w:t>The location of the “VIEW” button</w:t>
       </w:r>
     </w:p>
     <w:p>
@@ -1916,6 +3436,16 @@
           <w:sz w:val="26"/>
           <w:szCs w:val="26"/>
         </w:rPr>
+        <w:t xml:space="preserve"> (TA)</w:t>
+      </w:r>
+      <w:r>
+        <w:rPr>
+          <w:rFonts w:ascii="Times New Roman" w:hAnsi="Times New Roman" w:cs="Times New Roman"/>
+          <w:b/>
+          <w:bCs/>
+          <w:sz w:val="26"/>
+          <w:szCs w:val="26"/>
+        </w:rPr>
         <w:t xml:space="preserve">: </w:t>
       </w:r>
     </w:p>
@@ -1934,7 +3464,23 @@
           <w:sz w:val="24"/>
           <w:szCs w:val="24"/>
         </w:rPr>
-        <w:t>This section will provide some useful features for Teaching Assistant</w:t>
+        <w:t xml:space="preserve">This </w:t>
+      </w:r>
+      <w:r>
+        <w:rPr>
+          <w:rFonts w:ascii="Times New Roman" w:hAnsi="Times New Roman" w:cs="Times New Roman"/>
+          <w:sz w:val="24"/>
+          <w:szCs w:val="24"/>
+        </w:rPr>
+        <w:t>sub-</w:t>
+      </w:r>
+      <w:r>
+        <w:rPr>
+          <w:rFonts w:ascii="Times New Roman" w:hAnsi="Times New Roman" w:cs="Times New Roman"/>
+          <w:sz w:val="24"/>
+          <w:szCs w:val="24"/>
+        </w:rPr>
+        <w:t>section will provide some useful features for Teaching Assistant</w:t>
       </w:r>
       <w:r>
         <w:rPr>
@@ -1943,6 +3489,484 @@
           <w:szCs w:val="24"/>
         </w:rPr>
         <w:t xml:space="preserve"> using DALTAMS.</w:t>
+      </w:r>
+    </w:p>
+    <w:p>
+      <w:pPr>
+        <w:pStyle w:val="ListParagraph"/>
+        <w:numPr>
+          <w:ilvl w:val="0"/>
+          <w:numId w:val="3"/>
+        </w:numPr>
+        <w:spacing w:line="480" w:lineRule="auto"/>
+        <w:rPr>
+          <w:rFonts w:ascii="Times New Roman" w:hAnsi="Times New Roman" w:cs="Times New Roman"/>
+          <w:sz w:val="24"/>
+          <w:szCs w:val="24"/>
+          <w:u w:val="single"/>
+        </w:rPr>
+      </w:pPr>
+      <w:r>
+        <w:rPr>
+          <w:rFonts w:ascii="Times New Roman" w:hAnsi="Times New Roman" w:cs="Times New Roman"/>
+          <w:sz w:val="24"/>
+          <w:szCs w:val="24"/>
+          <w:u w:val="single"/>
+        </w:rPr>
+        <w:t>SUBMIT HOUR OF SUBMISSION:</w:t>
+      </w:r>
+    </w:p>
+    <w:p>
+      <w:pPr>
+        <w:spacing w:line="480" w:lineRule="auto"/>
+        <w:rPr>
+          <w:rFonts w:ascii="Times New Roman" w:hAnsi="Times New Roman" w:cs="Times New Roman"/>
+          <w:sz w:val="24"/>
+          <w:szCs w:val="24"/>
+        </w:rPr>
+      </w:pPr>
+      <w:r>
+        <w:rPr>
+          <w:rFonts w:ascii="Times New Roman" w:hAnsi="Times New Roman" w:cs="Times New Roman"/>
+          <w:sz w:val="24"/>
+          <w:szCs w:val="24"/>
+        </w:rPr>
+        <w:t>To submit</w:t>
+      </w:r>
+      <w:r>
+        <w:rPr>
+          <w:rFonts w:ascii="Times New Roman" w:hAnsi="Times New Roman" w:cs="Times New Roman"/>
+          <w:sz w:val="24"/>
+          <w:szCs w:val="24"/>
+        </w:rPr>
+        <w:t xml:space="preserve"> the hour of submission, the user </w:t>
+      </w:r>
+      <w:proofErr w:type="gramStart"/>
+      <w:r>
+        <w:rPr>
+          <w:rFonts w:ascii="Times New Roman" w:hAnsi="Times New Roman" w:cs="Times New Roman"/>
+          <w:sz w:val="24"/>
+          <w:szCs w:val="24"/>
+        </w:rPr>
+        <w:t>select</w:t>
+      </w:r>
+      <w:proofErr w:type="gramEnd"/>
+      <w:r>
+        <w:rPr>
+          <w:rFonts w:ascii="Times New Roman" w:hAnsi="Times New Roman" w:cs="Times New Roman"/>
+          <w:sz w:val="24"/>
+          <w:szCs w:val="24"/>
+        </w:rPr>
+        <w:t xml:space="preserve"> the course that they are teaching from the drop box, then click </w:t>
+      </w:r>
+      <w:r>
+        <w:rPr>
+          <w:rFonts w:ascii="Times New Roman" w:hAnsi="Times New Roman" w:cs="Times New Roman"/>
+          <w:sz w:val="24"/>
+          <w:szCs w:val="24"/>
+        </w:rPr>
+        <w:t>“C</w:t>
+      </w:r>
+      <w:r>
+        <w:rPr>
+          <w:rFonts w:ascii="Times New Roman" w:hAnsi="Times New Roman" w:cs="Times New Roman"/>
+          <w:sz w:val="24"/>
+          <w:szCs w:val="24"/>
+        </w:rPr>
+        <w:t>onfirm selection</w:t>
+      </w:r>
+      <w:r>
+        <w:rPr>
+          <w:rFonts w:ascii="Times New Roman" w:hAnsi="Times New Roman" w:cs="Times New Roman"/>
+          <w:sz w:val="24"/>
+          <w:szCs w:val="24"/>
+        </w:rPr>
+        <w:t>”</w:t>
+      </w:r>
+      <w:r>
+        <w:rPr>
+          <w:rFonts w:ascii="Times New Roman" w:hAnsi="Times New Roman" w:cs="Times New Roman"/>
+          <w:sz w:val="24"/>
+          <w:szCs w:val="24"/>
+        </w:rPr>
+        <w:t xml:space="preserve">. Then, the user </w:t>
+      </w:r>
+      <w:proofErr w:type="gramStart"/>
+      <w:r>
+        <w:rPr>
+          <w:rFonts w:ascii="Times New Roman" w:hAnsi="Times New Roman" w:cs="Times New Roman"/>
+          <w:sz w:val="24"/>
+          <w:szCs w:val="24"/>
+        </w:rPr>
+        <w:t>click</w:t>
+      </w:r>
+      <w:proofErr w:type="gramEnd"/>
+      <w:r>
+        <w:rPr>
+          <w:rFonts w:ascii="Times New Roman" w:hAnsi="Times New Roman" w:cs="Times New Roman"/>
+          <w:sz w:val="24"/>
+          <w:szCs w:val="24"/>
+        </w:rPr>
+        <w:t xml:space="preserve"> “Proceed”</w:t>
+      </w:r>
+      <w:r>
+        <w:rPr>
+          <w:rFonts w:ascii="Times New Roman" w:hAnsi="Times New Roman" w:cs="Times New Roman"/>
+          <w:sz w:val="24"/>
+          <w:szCs w:val="24"/>
+        </w:rPr>
+        <w:t xml:space="preserve"> to fill in the hours of submission. On click “Proceed”, the user will see a pop-up asking the information about the hours. The user will select the appropriate hours </w:t>
+      </w:r>
+      <w:r>
+        <w:rPr>
+          <w:rFonts w:ascii="Times New Roman" w:hAnsi="Times New Roman" w:cs="Times New Roman"/>
+          <w:sz w:val="24"/>
+          <w:szCs w:val="24"/>
+        </w:rPr>
+        <w:t>from the drop box and click “Submit” to send the hours of submission. The picture below shows the location of the hours of submission on the Dashboard.</w:t>
+      </w:r>
+    </w:p>
+    <w:p>
+      <w:pPr>
+        <w:spacing w:after="0" w:line="240" w:lineRule="auto"/>
+        <w:rPr>
+          <w:rFonts w:ascii="Times New Roman" w:hAnsi="Times New Roman" w:cs="Times New Roman"/>
+          <w:sz w:val="24"/>
+          <w:szCs w:val="24"/>
+        </w:rPr>
+      </w:pPr>
+      <w:r>
+        <w:rPr>
+          <w:noProof/>
+        </w:rPr>
+        <w:lastRenderedPageBreak/>
+        <mc:AlternateContent>
+          <mc:Choice Requires="wps">
+            <w:drawing>
+              <wp:anchor distT="0" distB="0" distL="114300" distR="114300" simplePos="0" relativeHeight="251665408" behindDoc="0" locked="0" layoutInCell="1" allowOverlap="1" wp14:anchorId="57382032" wp14:editId="2C559890">
+                <wp:simplePos x="0" y="0"/>
+                <wp:positionH relativeFrom="column">
+                  <wp:posOffset>1028700</wp:posOffset>
+                </wp:positionH>
+                <wp:positionV relativeFrom="paragraph">
+                  <wp:posOffset>193040</wp:posOffset>
+                </wp:positionV>
+                <wp:extent cx="2484120" cy="1150620"/>
+                <wp:effectExtent l="0" t="0" r="11430" b="11430"/>
+                <wp:wrapNone/>
+                <wp:docPr id="11" name="Oval 11"/>
+                <wp:cNvGraphicFramePr/>
+                <a:graphic xmlns:a="http://schemas.openxmlformats.org/drawingml/2006/main">
+                  <a:graphicData uri="http://schemas.microsoft.com/office/word/2010/wordprocessingShape">
+                    <wps:wsp>
+                      <wps:cNvSpPr/>
+                      <wps:spPr>
+                        <a:xfrm>
+                          <a:off x="0" y="0"/>
+                          <a:ext cx="2484120" cy="1150620"/>
+                        </a:xfrm>
+                        <a:prstGeom prst="ellipse">
+                          <a:avLst/>
+                        </a:prstGeom>
+                        <a:noFill/>
+                        <a:ln>
+                          <a:solidFill>
+                            <a:schemeClr val="accent2">
+                              <a:lumMod val="50000"/>
+                            </a:schemeClr>
+                          </a:solidFill>
+                        </a:ln>
+                      </wps:spPr>
+                      <wps:style>
+                        <a:lnRef idx="2">
+                          <a:schemeClr val="accent1">
+                            <a:shade val="50000"/>
+                          </a:schemeClr>
+                        </a:lnRef>
+                        <a:fillRef idx="1">
+                          <a:schemeClr val="accent1"/>
+                        </a:fillRef>
+                        <a:effectRef idx="0">
+                          <a:schemeClr val="accent1"/>
+                        </a:effectRef>
+                        <a:fontRef idx="minor">
+                          <a:schemeClr val="lt1"/>
+                        </a:fontRef>
+                      </wps:style>
+                      <wps:bodyPr rot="0" spcFirstLastPara="0" vertOverflow="overflow" horzOverflow="overflow" vert="horz" wrap="square" lIns="91440" tIns="45720" rIns="91440" bIns="45720" numCol="1" spcCol="0" rtlCol="0" fromWordArt="0" anchor="ctr" anchorCtr="0" forceAA="0" compatLnSpc="1">
+                        <a:prstTxWarp prst="textNoShape">
+                          <a:avLst/>
+                        </a:prstTxWarp>
+                        <a:noAutofit/>
+                      </wps:bodyPr>
+                    </wps:wsp>
+                  </a:graphicData>
+                </a:graphic>
+              </wp:anchor>
+            </w:drawing>
+          </mc:Choice>
+          <mc:Fallback>
+            <w:pict>
+              <v:oval w14:anchorId="6C889851" id="Oval 11" o:spid="_x0000_s1026" style="position:absolute;margin-left:81pt;margin-top:15.2pt;width:195.6pt;height:90.6pt;z-index:251665408;visibility:visible;mso-wrap-style:square;mso-wrap-distance-left:9pt;mso-wrap-distance-top:0;mso-wrap-distance-right:9pt;mso-wrap-distance-bottom:0;mso-position-horizontal:absolute;mso-position-horizontal-relative:text;mso-position-vertical:absolute;mso-position-vertical-relative:text;v-text-anchor:middle" o:gfxdata="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" filled="f" strokecolor="#823b0b [1605]" strokeweight="1pt">
+                <v:stroke joinstyle="miter"/>
+              </v:oval>
+            </w:pict>
+          </mc:Fallback>
+        </mc:AlternateContent>
+      </w:r>
+      <w:r>
+        <w:rPr>
+          <w:noProof/>
+        </w:rPr>
+        <w:drawing>
+          <wp:inline distT="0" distB="0" distL="0" distR="0" wp14:anchorId="16359D61" wp14:editId="4C3DB426">
+            <wp:extent cx="5875020" cy="2727960"/>
+            <wp:effectExtent l="0" t="0" r="0" b="0"/>
+            <wp:docPr id="10" name="Picture 10"/>
+            <wp:cNvGraphicFramePr>
+              <a:graphicFrameLocks xmlns:a="http://schemas.openxmlformats.org/drawingml/2006/main" noChangeAspect="1"/>
+            </wp:cNvGraphicFramePr>
+            <a:graphic xmlns:a="http://schemas.openxmlformats.org/drawingml/2006/main">
+              <a:graphicData uri="http://schemas.openxmlformats.org/drawingml/2006/picture">
+                <pic:pic xmlns:pic="http://schemas.openxmlformats.org/drawingml/2006/picture">
+                  <pic:nvPicPr>
+                    <pic:cNvPr id="1" name=""/>
+                    <pic:cNvPicPr/>
+                  </pic:nvPicPr>
+                  <pic:blipFill rotWithShape="1">
+                    <a:blip r:embed="rId14"/>
+                    <a:srcRect t="11623" r="1154" b="6781"/>
+                    <a:stretch/>
+                  </pic:blipFill>
+                  <pic:spPr bwMode="auto">
+                    <a:xfrm>
+                      <a:off x="0" y="0"/>
+                      <a:ext cx="5875020" cy="2727960"/>
+                    </a:xfrm>
+                    <a:prstGeom prst="rect">
+                      <a:avLst/>
+                    </a:prstGeom>
+                    <a:ln>
+                      <a:noFill/>
+                    </a:ln>
+                    <a:extLst>
+                      <a:ext uri="{53640926-AAD7-44D8-BBD7-CCE9431645EC}">
+                        <a14:shadowObscured xmlns:a14="http://schemas.microsoft.com/office/drawing/2010/main"/>
+                      </a:ext>
+                    </a:extLst>
+                  </pic:spPr>
+                </pic:pic>
+              </a:graphicData>
+            </a:graphic>
+          </wp:inline>
+        </w:drawing>
+      </w:r>
+    </w:p>
+    <w:p>
+      <w:pPr>
+        <w:spacing w:line="480" w:lineRule="auto"/>
+        <w:jc w:val="center"/>
+        <w:rPr>
+          <w:rFonts w:ascii="Times New Roman" w:hAnsi="Times New Roman" w:cs="Times New Roman"/>
+          <w:sz w:val="24"/>
+          <w:szCs w:val="24"/>
+        </w:rPr>
+      </w:pPr>
+      <w:r>
+        <w:rPr>
+          <w:rFonts w:ascii="Times New Roman" w:hAnsi="Times New Roman" w:cs="Times New Roman"/>
+          <w:sz w:val="24"/>
+          <w:szCs w:val="24"/>
+        </w:rPr>
+        <w:t>The location of the “VIEW” button</w:t>
+      </w:r>
+    </w:p>
+    <w:p>
+      <w:pPr>
+        <w:pStyle w:val="ListParagraph"/>
+        <w:numPr>
+          <w:ilvl w:val="0"/>
+          <w:numId w:val="3"/>
+        </w:numPr>
+        <w:spacing w:line="480" w:lineRule="auto"/>
+        <w:rPr>
+          <w:rFonts w:ascii="Times New Roman" w:hAnsi="Times New Roman" w:cs="Times New Roman"/>
+          <w:sz w:val="24"/>
+          <w:szCs w:val="24"/>
+          <w:u w:val="single"/>
+        </w:rPr>
+      </w:pPr>
+      <w:r>
+        <w:rPr>
+          <w:rFonts w:ascii="Times New Roman" w:hAnsi="Times New Roman" w:cs="Times New Roman"/>
+          <w:sz w:val="24"/>
+          <w:szCs w:val="24"/>
+          <w:u w:val="single"/>
+        </w:rPr>
+        <w:t>VIEW STATISTICS AND PERFORMANCE:</w:t>
+      </w:r>
+    </w:p>
+    <w:p>
+      <w:pPr>
+        <w:spacing w:line="480" w:lineRule="auto"/>
+        <w:rPr>
+          <w:rFonts w:ascii="Times New Roman" w:hAnsi="Times New Roman" w:cs="Times New Roman"/>
+          <w:sz w:val="24"/>
+          <w:szCs w:val="24"/>
+        </w:rPr>
+      </w:pPr>
+      <w:r>
+        <w:rPr>
+          <w:rFonts w:ascii="Times New Roman" w:hAnsi="Times New Roman" w:cs="Times New Roman"/>
+          <w:sz w:val="24"/>
+          <w:szCs w:val="24"/>
+        </w:rPr>
+        <w:t xml:space="preserve">To view the </w:t>
+      </w:r>
+      <w:r>
+        <w:rPr>
+          <w:rFonts w:ascii="Times New Roman" w:hAnsi="Times New Roman" w:cs="Times New Roman"/>
+          <w:sz w:val="24"/>
+          <w:szCs w:val="24"/>
+        </w:rPr>
+        <w:t xml:space="preserve">statistics for the performance in a course, the user </w:t>
+      </w:r>
+      <w:proofErr w:type="gramStart"/>
+      <w:r>
+        <w:rPr>
+          <w:rFonts w:ascii="Times New Roman" w:hAnsi="Times New Roman" w:cs="Times New Roman"/>
+          <w:sz w:val="24"/>
+          <w:szCs w:val="24"/>
+        </w:rPr>
+        <w:t>click</w:t>
+      </w:r>
+      <w:proofErr w:type="gramEnd"/>
+      <w:r>
+        <w:rPr>
+          <w:rFonts w:ascii="Times New Roman" w:hAnsi="Times New Roman" w:cs="Times New Roman"/>
+          <w:sz w:val="24"/>
+          <w:szCs w:val="24"/>
+        </w:rPr>
+        <w:t xml:space="preserve"> on “VIEW” button on the main dashboard. </w:t>
+      </w:r>
+      <w:r>
+        <w:rPr>
+          <w:rFonts w:ascii="Times New Roman" w:hAnsi="Times New Roman" w:cs="Times New Roman"/>
+          <w:sz w:val="24"/>
+          <w:szCs w:val="24"/>
+        </w:rPr>
+        <w:t>A pop-up appears and show the performance of the user in a course that they are teaching, evaluated by the professor of the course</w:t>
+      </w:r>
+      <w:r>
+        <w:rPr>
+          <w:rFonts w:ascii="Times New Roman" w:hAnsi="Times New Roman" w:cs="Times New Roman"/>
+          <w:sz w:val="24"/>
+          <w:szCs w:val="24"/>
+        </w:rPr>
+        <w:t xml:space="preserve">. Some statistics include teamwork, organization, time management, course knowledge, student engagement, and the comments from the professor (if available). The picture below shows the location of the </w:t>
+      </w:r>
+      <w:r>
+        <w:rPr>
+          <w:rFonts w:ascii="Times New Roman" w:hAnsi="Times New Roman" w:cs="Times New Roman"/>
+          <w:sz w:val="24"/>
+          <w:szCs w:val="24"/>
+        </w:rPr>
+        <w:t xml:space="preserve">“VIEW” button. To view the statistics from the past course, the user </w:t>
+      </w:r>
+      <w:proofErr w:type="gramStart"/>
+      <w:r>
+        <w:rPr>
+          <w:rFonts w:ascii="Times New Roman" w:hAnsi="Times New Roman" w:cs="Times New Roman"/>
+          <w:sz w:val="24"/>
+          <w:szCs w:val="24"/>
+        </w:rPr>
+        <w:t>click</w:t>
+      </w:r>
+      <w:proofErr w:type="gramEnd"/>
+      <w:r>
+        <w:rPr>
+          <w:rFonts w:ascii="Times New Roman" w:hAnsi="Times New Roman" w:cs="Times New Roman"/>
+          <w:sz w:val="24"/>
+          <w:szCs w:val="24"/>
+        </w:rPr>
+        <w:t xml:space="preserve"> on “My Courses” on the Navigation Bar.</w:t>
+      </w:r>
+    </w:p>
+    <w:p>
+      <w:pPr>
+        <w:spacing w:after="0" w:line="240" w:lineRule="auto"/>
+        <w:rPr>
+          <w:rFonts w:ascii="Times New Roman" w:hAnsi="Times New Roman" w:cs="Times New Roman"/>
+          <w:sz w:val="24"/>
+          <w:szCs w:val="24"/>
+        </w:rPr>
+      </w:pPr>
+      <w:r>
+        <w:rPr>
+          <w:noProof/>
+        </w:rPr>
+        <w:lastRenderedPageBreak/>
+        <w:drawing>
+          <wp:inline distT="0" distB="0" distL="0" distR="0" wp14:anchorId="594F4538" wp14:editId="7DCB8303">
+            <wp:extent cx="5890260" cy="2947035"/>
+            <wp:effectExtent l="0" t="0" r="0" b="5715"/>
+            <wp:docPr id="13" name="Picture 13"/>
+            <wp:cNvGraphicFramePr>
+              <a:graphicFrameLocks xmlns:a="http://schemas.openxmlformats.org/drawingml/2006/main" noChangeAspect="1"/>
+            </wp:cNvGraphicFramePr>
+            <a:graphic xmlns:a="http://schemas.openxmlformats.org/drawingml/2006/main">
+              <a:graphicData uri="http://schemas.openxmlformats.org/drawingml/2006/picture">
+                <pic:pic xmlns:pic="http://schemas.openxmlformats.org/drawingml/2006/picture">
+                  <pic:nvPicPr>
+                    <pic:cNvPr id="1" name=""/>
+                    <pic:cNvPicPr/>
+                  </pic:nvPicPr>
+                  <pic:blipFill rotWithShape="1">
+                    <a:blip r:embed="rId14"/>
+                    <a:srcRect t="11852" r="898"/>
+                    <a:stretch/>
+                  </pic:blipFill>
+                  <pic:spPr bwMode="auto">
+                    <a:xfrm>
+                      <a:off x="0" y="0"/>
+                      <a:ext cx="5890260" cy="2947035"/>
+                    </a:xfrm>
+                    <a:prstGeom prst="rect">
+                      <a:avLst/>
+                    </a:prstGeom>
+                    <a:ln>
+                      <a:noFill/>
+                    </a:ln>
+                    <a:extLst>
+                      <a:ext uri="{53640926-AAD7-44D8-BBD7-CCE9431645EC}">
+                        <a14:shadowObscured xmlns:a14="http://schemas.microsoft.com/office/drawing/2010/main"/>
+                      </a:ext>
+                    </a:extLst>
+                  </pic:spPr>
+                </pic:pic>
+              </a:graphicData>
+            </a:graphic>
+          </wp:inline>
+        </w:drawing>
+      </w:r>
+    </w:p>
+    <w:p>
+      <w:pPr>
+        <w:spacing w:line="480" w:lineRule="auto"/>
+        <w:jc w:val="center"/>
+        <w:rPr>
+          <w:rFonts w:ascii="Times New Roman" w:hAnsi="Times New Roman" w:cs="Times New Roman"/>
+          <w:sz w:val="24"/>
+          <w:szCs w:val="24"/>
+        </w:rPr>
+      </w:pPr>
+      <w:r>
+        <w:rPr>
+          <w:rFonts w:ascii="Times New Roman" w:hAnsi="Times New Roman" w:cs="Times New Roman"/>
+          <w:sz w:val="24"/>
+          <w:szCs w:val="24"/>
+        </w:rPr>
+        <w:t>The location of the “VIEW” button</w:t>
       </w:r>
     </w:p>
     <w:p>
@@ -2268,6 +4292,7 @@
       </w:r>
     </w:p>
     <w:sectPr>
+      <w:footerReference w:type="default" r:id="rId15"/>
       <w:pgSz w:w="12240" w:h="15840"/>
       <w:pgMar w:top="1440" w:right="1440" w:bottom="1440" w:left="1440" w:header="720" w:footer="720" w:gutter="0"/>
       <w:pgNumType w:start="0"/>
@@ -2302,6 +4327,59 @@
     </w:p>
   </w:endnote>
 </w:endnotes>
+</file>
+
+<file path=word/footer1.xml><?xml version="1.0" encoding="utf-8"?>
+<w:ftr xmlns:wpc="http://schemas.microsoft.com/office/word/2010/wordprocessingCanvas" xmlns:cx="http://schemas.microsoft.com/office/drawing/2014/chartex" xmlns:cx1="http://schemas.microsoft.com/office/drawing/2015/9/8/chartex" xmlns:cx2="http://schemas.microsoft.com/office/drawing/2015/10/21/chartex" xmlns:cx3="http://schemas.microsoft.com/office/drawing/2016/5/9/chartex" xmlns:cx4="http://schemas.microsoft.com/office/drawing/2016/5/10/chartex" xmlns:cx5="http://schemas.microsoft.com/office/drawing/2016/5/11/chartex" xmlns:cx6="http://schemas.microsoft.com/office/drawing/2016/5/12/chartex" xmlns:cx7="http://schemas.microsoft.com/office/drawing/2016/5/13/chartex" xmlns:cx8="http://schemas.microsoft.com/office/drawing/2016/5/14/chartex" xmlns:mc="http://schemas.openxmlformats.org/markup-compatibility/2006" xmlns:aink="http://schemas.microsoft.com/office/drawing/2016/ink" xmlns:am3d="http://schemas.microsoft.com/office/drawing/2017/model3d" xmlns:o="urn:schemas-microsoft-com:office:office" xmlns:r="http://schemas.openxmlformats.org/officeDocument/2006/relationships" xmlns:m="http://schemas.openxmlformats.org/officeDocument/2006/math" xmlns:v="urn:schemas-microsoft-com:vml" xmlns:wp14="http://schemas.microsoft.com/office/word/2010/wordprocessingDrawing" xmlns:wp="http://schemas.openxmlformats.org/drawingml/2006/wordprocessingDrawing" xmlns:w10="urn:schemas-microsoft-com:office:word" xmlns:w="http://schemas.openxmlformats.org/wordprocessingml/2006/main" xmlns:w14="http://schemas.microsoft.com/office/word/2010/wordml" xmlns:w15="http://schemas.microsoft.com/office/word/2012/wordml" xmlns:w16cex="http://schemas.microsoft.com/office/word/2018/wordml/cex" xmlns:w16cid="http://schemas.microsoft.com/office/word/2016/wordml/cid" xmlns:w16="http://schemas.microsoft.com/office/word/2018/wordml" xmlns:w16se="http://schemas.microsoft.com/office/word/2015/wordml/symex" xmlns:wpg="http://schemas.microsoft.com/office/word/2010/wordprocessingGroup" xmlns:wpi="http://schemas.microsoft.com/office/word/2010/wordprocessingInk" xmlns:wne="http://schemas.microsoft.com/office/word/2006/wordml" xmlns:wps="http://schemas.microsoft.com/office/word/2010/wordprocessingShape" mc:Ignorable="w14 w15 w16se w16cid w16 w16cex wp14">
+  <w:sdt>
+    <w:sdtPr>
+      <w:id w:val="-255512981"/>
+      <w:docPartObj>
+        <w:docPartGallery w:val="Page Numbers (Bottom of Page)"/>
+        <w:docPartUnique/>
+      </w:docPartObj>
+    </w:sdtPr>
+    <w:sdtEndPr>
+      <w:rPr>
+        <w:noProof/>
+      </w:rPr>
+    </w:sdtEndPr>
+    <w:sdtContent>
+      <w:p>
+        <w:pPr>
+          <w:pStyle w:val="Footer"/>
+          <w:jc w:val="right"/>
+        </w:pPr>
+        <w:r>
+          <w:fldChar w:fldCharType="begin"/>
+        </w:r>
+        <w:r>
+          <w:instrText xml:space="preserve"> PAGE   \* MERGEFORMAT </w:instrText>
+        </w:r>
+        <w:r>
+          <w:fldChar w:fldCharType="separate"/>
+        </w:r>
+        <w:r>
+          <w:rPr>
+            <w:noProof/>
+          </w:rPr>
+          <w:t>2</w:t>
+        </w:r>
+        <w:r>
+          <w:rPr>
+            <w:noProof/>
+          </w:rPr>
+          <w:fldChar w:fldCharType="end"/>
+        </w:r>
+      </w:p>
+    </w:sdtContent>
+  </w:sdt>
+  <w:p>
+    <w:pPr>
+      <w:pStyle w:val="Footer"/>
+    </w:pPr>
+  </w:p>
+</w:ftr>
 </file>
 
 <file path=word/footnotes.xml><?xml version="1.0" encoding="utf-8"?>
@@ -2533,11 +4611,127 @@
       </w:rPr>
     </w:lvl>
   </w:abstractNum>
+  <w:abstractNum w:abstractNumId="2" w15:restartNumberingAfterBreak="0">
+    <w:nsid w:val="6E5E5EF2"/>
+    <w:multiLevelType w:val="hybridMultilevel"/>
+    <w:tmpl w:val="5986FC28"/>
+    <w:lvl w:ilvl="0" w:tplc="10090001">
+      <w:start w:val="1"/>
+      <w:numFmt w:val="bullet"/>
+      <w:lvlText w:val=""/>
+      <w:lvlJc w:val="left"/>
+      <w:pPr>
+        <w:ind w:left="720" w:hanging="360"/>
+      </w:pPr>
+      <w:rPr>
+        <w:rFonts w:ascii="Symbol" w:hAnsi="Symbol" w:hint="default"/>
+      </w:rPr>
+    </w:lvl>
+    <w:lvl w:ilvl="1" w:tplc="10090003" w:tentative="1">
+      <w:start w:val="1"/>
+      <w:numFmt w:val="bullet"/>
+      <w:lvlText w:val="o"/>
+      <w:lvlJc w:val="left"/>
+      <w:pPr>
+        <w:ind w:left="1440" w:hanging="360"/>
+      </w:pPr>
+      <w:rPr>
+        <w:rFonts w:ascii="Courier New" w:hAnsi="Courier New" w:cs="Courier New" w:hint="default"/>
+      </w:rPr>
+    </w:lvl>
+    <w:lvl w:ilvl="2" w:tplc="10090005" w:tentative="1">
+      <w:start w:val="1"/>
+      <w:numFmt w:val="bullet"/>
+      <w:lvlText w:val=""/>
+      <w:lvlJc w:val="left"/>
+      <w:pPr>
+        <w:ind w:left="2160" w:hanging="360"/>
+      </w:pPr>
+      <w:rPr>
+        <w:rFonts w:ascii="Wingdings" w:hAnsi="Wingdings" w:hint="default"/>
+      </w:rPr>
+    </w:lvl>
+    <w:lvl w:ilvl="3" w:tplc="10090001" w:tentative="1">
+      <w:start w:val="1"/>
+      <w:numFmt w:val="bullet"/>
+      <w:lvlText w:val=""/>
+      <w:lvlJc w:val="left"/>
+      <w:pPr>
+        <w:ind w:left="2880" w:hanging="360"/>
+      </w:pPr>
+      <w:rPr>
+        <w:rFonts w:ascii="Symbol" w:hAnsi="Symbol" w:hint="default"/>
+      </w:rPr>
+    </w:lvl>
+    <w:lvl w:ilvl="4" w:tplc="10090003" w:tentative="1">
+      <w:start w:val="1"/>
+      <w:numFmt w:val="bullet"/>
+      <w:lvlText w:val="o"/>
+      <w:lvlJc w:val="left"/>
+      <w:pPr>
+        <w:ind w:left="3600" w:hanging="360"/>
+      </w:pPr>
+      <w:rPr>
+        <w:rFonts w:ascii="Courier New" w:hAnsi="Courier New" w:cs="Courier New" w:hint="default"/>
+      </w:rPr>
+    </w:lvl>
+    <w:lvl w:ilvl="5" w:tplc="10090005" w:tentative="1">
+      <w:start w:val="1"/>
+      <w:numFmt w:val="bullet"/>
+      <w:lvlText w:val=""/>
+      <w:lvlJc w:val="left"/>
+      <w:pPr>
+        <w:ind w:left="4320" w:hanging="360"/>
+      </w:pPr>
+      <w:rPr>
+        <w:rFonts w:ascii="Wingdings" w:hAnsi="Wingdings" w:hint="default"/>
+      </w:rPr>
+    </w:lvl>
+    <w:lvl w:ilvl="6" w:tplc="10090001" w:tentative="1">
+      <w:start w:val="1"/>
+      <w:numFmt w:val="bullet"/>
+      <w:lvlText w:val=""/>
+      <w:lvlJc w:val="left"/>
+      <w:pPr>
+        <w:ind w:left="5040" w:hanging="360"/>
+      </w:pPr>
+      <w:rPr>
+        <w:rFonts w:ascii="Symbol" w:hAnsi="Symbol" w:hint="default"/>
+      </w:rPr>
+    </w:lvl>
+    <w:lvl w:ilvl="7" w:tplc="10090003" w:tentative="1">
+      <w:start w:val="1"/>
+      <w:numFmt w:val="bullet"/>
+      <w:lvlText w:val="o"/>
+      <w:lvlJc w:val="left"/>
+      <w:pPr>
+        <w:ind w:left="5760" w:hanging="360"/>
+      </w:pPr>
+      <w:rPr>
+        <w:rFonts w:ascii="Courier New" w:hAnsi="Courier New" w:cs="Courier New" w:hint="default"/>
+      </w:rPr>
+    </w:lvl>
+    <w:lvl w:ilvl="8" w:tplc="10090005" w:tentative="1">
+      <w:start w:val="1"/>
+      <w:numFmt w:val="bullet"/>
+      <w:lvlText w:val=""/>
+      <w:lvlJc w:val="left"/>
+      <w:pPr>
+        <w:ind w:left="6480" w:hanging="360"/>
+      </w:pPr>
+      <w:rPr>
+        <w:rFonts w:ascii="Wingdings" w:hAnsi="Wingdings" w:hint="default"/>
+      </w:rPr>
+    </w:lvl>
+  </w:abstractNum>
   <w:num w:numId="1">
     <w:abstractNumId w:val="0"/>
   </w:num>
   <w:num w:numId="2">
     <w:abstractNumId w:val="1"/>
+  </w:num>
+  <w:num w:numId="3">
+    <w:abstractNumId w:val="2"/>
   </w:num>
 </w:numbering>
 </file>

</xml_diff>